<commit_message>
docs(Plan de Estimación): comienzo
</commit_message>
<xml_diff>
--- a/Correcciones_Kairos_NexTech.docx
+++ b/Correcciones_Kairos_NexTech.docx
@@ -11,7 +11,536 @@
         <w:rPr>
           <w:rtl w:val="0"/>
         </w:rPr>
-        <w:t xml:space="preserve">05/09/25</w:t>
+      </w:r>
+    </w:p>
+    <w:p>
+      <w:pPr>
+        <w:jc w:val="both"/>
+        <w:rPr/>
+      </w:pPr>
+      <w:r>
+        <w:rPr>
+          <w:rtl w:val="0"/>
+        </w:rPr>
+        <w:t xml:space="preserve">09/09/25 Presentación 07</w:t>
+      </w:r>
+    </w:p>
+    <w:p>
+      <w:pPr>
+        <w:numPr>
+          <w:ilvl w:val="0"/>
+          <w:numId w:val="3"/>
+        </w:numPr>
+        <w:ind w:left="720" w:hanging="360"/>
+        <w:jc w:val="both"/>
+        <w:rPr>
+          <w:u w:val="none"/>
+        </w:rPr>
+      </w:pPr>
+      <w:r>
+        <w:rPr>
+          <w:rtl w:val="0"/>
+        </w:rPr>
+        <w:t xml:space="preserve">Los riesgos que presentamos son muy pocos.</w:t>
+      </w:r>
+    </w:p>
+    <w:p>
+      <w:pPr>
+        <w:ind w:left="720" w:firstLine="0"/>
+        <w:jc w:val="both"/>
+        <w:rPr/>
+      </w:pPr>
+      <w:r>
+        <w:rPr>
+          <w:rtl w:val="0"/>
+        </w:rPr>
+      </w:r>
+    </w:p>
+    <w:p>
+      <w:pPr>
+        <w:numPr>
+          <w:ilvl w:val="0"/>
+          <w:numId w:val="3"/>
+        </w:numPr>
+        <w:ind w:left="720" w:hanging="360"/>
+        <w:jc w:val="both"/>
+        <w:rPr>
+          <w:u w:val="none"/>
+        </w:rPr>
+      </w:pPr>
+      <w:r>
+        <w:rPr>
+          <w:rtl w:val="0"/>
+        </w:rPr>
+        <w:t xml:space="preserve">El plan de iteración debería haber sido presentado en formato de tabla, tal como nos lo plantearon en la plantilla.</w:t>
+      </w:r>
+    </w:p>
+    <w:p>
+      <w:pPr>
+        <w:ind w:left="720" w:firstLine="0"/>
+        <w:jc w:val="both"/>
+        <w:rPr/>
+      </w:pPr>
+      <w:r>
+        <w:rPr>
+          <w:rtl w:val="0"/>
+        </w:rPr>
+      </w:r>
+    </w:p>
+    <w:p>
+      <w:pPr>
+        <w:numPr>
+          <w:ilvl w:val="0"/>
+          <w:numId w:val="3"/>
+        </w:numPr>
+        <w:ind w:left="720" w:hanging="360"/>
+        <w:jc w:val="both"/>
+        <w:rPr>
+          <w:u w:val="none"/>
+        </w:rPr>
+      </w:pPr>
+      <w:r>
+        <w:rPr>
+          <w:rtl w:val="0"/>
+        </w:rPr>
+        <w:t xml:space="preserve">Al haber varios miembros implicados en una misma tarea, se debe especificar cuál está involucrado con qué parte específica de la tarea.</w:t>
+      </w:r>
+    </w:p>
+    <w:p>
+      <w:pPr>
+        <w:ind w:left="720" w:firstLine="0"/>
+        <w:jc w:val="both"/>
+        <w:rPr/>
+      </w:pPr>
+      <w:r>
+        <w:rPr>
+          <w:rtl w:val="0"/>
+        </w:rPr>
+      </w:r>
+    </w:p>
+    <w:p>
+      <w:pPr>
+        <w:numPr>
+          <w:ilvl w:val="0"/>
+          <w:numId w:val="3"/>
+        </w:numPr>
+        <w:ind w:left="720" w:hanging="360"/>
+        <w:jc w:val="both"/>
+        <w:rPr>
+          <w:u w:val="none"/>
+        </w:rPr>
+      </w:pPr>
+      <w:r>
+        <w:rPr>
+          <w:rtl w:val="0"/>
+        </w:rPr>
+        <w:t xml:space="preserve">Los tiempos que se muestran deben ser categorizados.</w:t>
+      </w:r>
+    </w:p>
+    <w:p>
+      <w:pPr>
+        <w:ind w:left="720" w:firstLine="0"/>
+        <w:jc w:val="both"/>
+        <w:rPr/>
+      </w:pPr>
+      <w:r>
+        <w:rPr>
+          <w:rtl w:val="0"/>
+        </w:rPr>
+      </w:r>
+    </w:p>
+    <w:p>
+      <w:pPr>
+        <w:numPr>
+          <w:ilvl w:val="0"/>
+          <w:numId w:val="3"/>
+        </w:numPr>
+        <w:ind w:left="720" w:hanging="360"/>
+        <w:jc w:val="both"/>
+        <w:rPr>
+          <w:u w:val="none"/>
+        </w:rPr>
+      </w:pPr>
+      <w:r>
+        <w:rPr>
+          <w:rtl w:val="0"/>
+        </w:rPr>
+        <w:t xml:space="preserve">Además, al mostrar el gráfico del tiempo invertido, sabemos mostrar el tiempo total invertido desde el inicio del proyecto hasta su estado actual, no solo durante la última semana. Además, deberíamos poder hacer una comparativa de esto sobre la planificación.</w:t>
+      </w:r>
+    </w:p>
+    <w:p>
+      <w:pPr>
+        <w:ind w:left="720" w:firstLine="0"/>
+        <w:jc w:val="both"/>
+        <w:rPr/>
+      </w:pPr>
+      <w:r>
+        <w:rPr>
+          <w:rtl w:val="0"/>
+        </w:rPr>
+      </w:r>
+    </w:p>
+    <w:p>
+      <w:pPr>
+        <w:numPr>
+          <w:ilvl w:val="0"/>
+          <w:numId w:val="3"/>
+        </w:numPr>
+        <w:ind w:left="720" w:hanging="360"/>
+        <w:jc w:val="both"/>
+        <w:rPr>
+          <w:u w:val="none"/>
+        </w:rPr>
+      </w:pPr>
+      <w:r>
+        <w:rPr>
+          <w:rtl w:val="0"/>
+        </w:rPr>
+        <w:t xml:space="preserve">No hace falta dar una descripción, en las presentaciones, sobre el contenido o el propósito del documento. Es mejor enfocarse en los avances logrados sobre est documento.</w:t>
+      </w:r>
+    </w:p>
+    <w:p>
+      <w:pPr>
+        <w:ind w:left="720" w:firstLine="0"/>
+        <w:jc w:val="both"/>
+        <w:rPr/>
+      </w:pPr>
+      <w:r>
+        <w:rPr>
+          <w:rtl w:val="0"/>
+        </w:rPr>
+      </w:r>
+    </w:p>
+    <w:p>
+      <w:pPr>
+        <w:numPr>
+          <w:ilvl w:val="0"/>
+          <w:numId w:val="3"/>
+        </w:numPr>
+        <w:ind w:left="720" w:hanging="360"/>
+        <w:jc w:val="both"/>
+        <w:rPr>
+          <w:u w:val="none"/>
+        </w:rPr>
+      </w:pPr>
+      <w:r>
+        <w:rPr>
+          <w:rtl w:val="0"/>
+        </w:rPr>
+        <w:t xml:space="preserve">En esta presentación parece que repetimos mucho en todos lados los roles o las tareas que hace cada uno.</w:t>
+      </w:r>
+    </w:p>
+    <w:p>
+      <w:pPr>
+        <w:ind w:left="720" w:firstLine="0"/>
+        <w:jc w:val="both"/>
+        <w:rPr/>
+      </w:pPr>
+      <w:r>
+        <w:rPr>
+          <w:rtl w:val="0"/>
+        </w:rPr>
+      </w:r>
+    </w:p>
+    <w:p>
+      <w:pPr>
+        <w:numPr>
+          <w:ilvl w:val="0"/>
+          <w:numId w:val="3"/>
+        </w:numPr>
+        <w:ind w:left="720" w:hanging="360"/>
+        <w:jc w:val="both"/>
+        <w:rPr>
+          <w:u w:val="none"/>
+        </w:rPr>
+      </w:pPr>
+      <w:r>
+        <w:rPr>
+          <w:rtl w:val="0"/>
+        </w:rPr>
+        <w:t xml:space="preserve">Hubo algunas diapositivas, como la de los commits, que a los profes les interesaba más que hubiéramos detallado, y pasamos muy rápido.</w:t>
+      </w:r>
+    </w:p>
+    <w:p>
+      <w:pPr>
+        <w:ind w:left="720" w:firstLine="0"/>
+        <w:jc w:val="both"/>
+        <w:rPr/>
+      </w:pPr>
+      <w:r>
+        <w:rPr>
+          <w:rtl w:val="0"/>
+        </w:rPr>
+      </w:r>
+    </w:p>
+    <w:p>
+      <w:pPr>
+        <w:numPr>
+          <w:ilvl w:val="0"/>
+          <w:numId w:val="3"/>
+        </w:numPr>
+        <w:ind w:left="720" w:hanging="360"/>
+        <w:jc w:val="both"/>
+        <w:rPr>
+          <w:u w:val="none"/>
+        </w:rPr>
+      </w:pPr>
+      <w:r>
+        <w:rPr>
+          <w:rtl w:val="0"/>
+        </w:rPr>
+        <w:t xml:space="preserve">En el ejercicio de la estimación del precio general del proyecto, los valores seleccionados no tenían justificación y su rango era demasiado amplio (min 3mill, max 12mill.).</w:t>
+      </w:r>
+    </w:p>
+    <w:p>
+      <w:pPr>
+        <w:ind w:left="720" w:firstLine="0"/>
+        <w:jc w:val="both"/>
+        <w:rPr/>
+      </w:pPr>
+      <w:r>
+        <w:rPr>
+          <w:rtl w:val="0"/>
+        </w:rPr>
+      </w:r>
+    </w:p>
+    <w:p>
+      <w:pPr>
+        <w:numPr>
+          <w:ilvl w:val="0"/>
+          <w:numId w:val="3"/>
+        </w:numPr>
+        <w:ind w:left="720" w:hanging="360"/>
+        <w:jc w:val="both"/>
+        <w:rPr>
+          <w:u w:val="none"/>
+        </w:rPr>
+      </w:pPr>
+      <w:r>
+        <w:rPr>
+          <w:rtl w:val="0"/>
+        </w:rPr>
+        <w:t xml:space="preserve">En la propuesta técnica hay cosas que, a pesar de que durante las presentaciones nosotros expresamos tener definidas, no especificamos en el documento correspondiente.</w:t>
+      </w:r>
+    </w:p>
+    <w:p>
+      <w:pPr>
+        <w:ind w:left="720" w:firstLine="0"/>
+        <w:jc w:val="both"/>
+        <w:rPr/>
+      </w:pPr>
+      <w:r>
+        <w:rPr>
+          <w:rtl w:val="0"/>
+        </w:rPr>
+      </w:r>
+    </w:p>
+    <w:p>
+      <w:pPr>
+        <w:numPr>
+          <w:ilvl w:val="0"/>
+          <w:numId w:val="3"/>
+        </w:numPr>
+        <w:ind w:left="720" w:hanging="360"/>
+        <w:jc w:val="both"/>
+        <w:rPr>
+          <w:u w:val="none"/>
+        </w:rPr>
+      </w:pPr>
+      <w:r>
+        <w:rPr>
+          <w:rtl w:val="0"/>
+        </w:rPr>
+        <w:t xml:space="preserve">Algosobre el Requerimiento 6, no llegué a anotar si era una duda que tenía Karim sobre el requerimiento o si ese y uno más eran los únicos requerimientos que tenían algún tipo de valor, el resto son #”decorado” según él.</w:t>
+      </w:r>
+    </w:p>
+    <w:p>
+      <w:pPr>
+        <w:ind w:left="720" w:firstLine="0"/>
+        <w:jc w:val="both"/>
+        <w:rPr/>
+      </w:pPr>
+      <w:r>
+        <w:rPr>
+          <w:rtl w:val="0"/>
+        </w:rPr>
+      </w:r>
+    </w:p>
+    <w:p>
+      <w:pPr>
+        <w:numPr>
+          <w:ilvl w:val="0"/>
+          <w:numId w:val="3"/>
+        </w:numPr>
+        <w:ind w:left="720" w:hanging="360"/>
+        <w:jc w:val="both"/>
+        <w:rPr>
+          <w:u w:val="none"/>
+        </w:rPr>
+      </w:pPr>
+      <w:r>
+        <w:rPr>
+          <w:rtl w:val="0"/>
+        </w:rPr>
+        <w:t xml:space="preserve">Los detalles sobre la gestión de configuración que Gonza menciona en la presentación, no se encuentran detallados en el documento.</w:t>
+      </w:r>
+    </w:p>
+    <w:p>
+      <w:pPr>
+        <w:ind w:left="720" w:firstLine="0"/>
+        <w:jc w:val="both"/>
+        <w:rPr/>
+      </w:pPr>
+      <w:r>
+        <w:rPr>
+          <w:rtl w:val="0"/>
+        </w:rPr>
+      </w:r>
+    </w:p>
+    <w:p>
+      <w:pPr>
+        <w:numPr>
+          <w:ilvl w:val="0"/>
+          <w:numId w:val="3"/>
+        </w:numPr>
+        <w:ind w:left="720" w:hanging="360"/>
+        <w:jc w:val="both"/>
+        <w:rPr>
+          <w:u w:val="none"/>
+        </w:rPr>
+      </w:pPr>
+      <w:r>
+        <w:rPr>
+          <w:rtl w:val="0"/>
+        </w:rPr>
+        <w:t xml:space="preserve">Las métricas están bien detalladas en el documento, pero no lo suficientemente bien detalladas en la presentación.</w:t>
+      </w:r>
+    </w:p>
+    <w:p>
+      <w:pPr>
+        <w:ind w:left="720" w:firstLine="0"/>
+        <w:jc w:val="both"/>
+        <w:rPr/>
+      </w:pPr>
+      <w:r>
+        <w:rPr>
+          <w:rtl w:val="0"/>
+        </w:rPr>
+      </w:r>
+    </w:p>
+    <w:p>
+      <w:pPr>
+        <w:numPr>
+          <w:ilvl w:val="0"/>
+          <w:numId w:val="3"/>
+        </w:numPr>
+        <w:ind w:left="720" w:hanging="360"/>
+        <w:jc w:val="both"/>
+        <w:rPr>
+          <w:u w:val="none"/>
+        </w:rPr>
+      </w:pPr>
+      <w:r>
+        <w:rPr>
+          <w:rtl w:val="0"/>
+        </w:rPr>
+        <w:t xml:space="preserve">El plan de iteración debería estar hecho de manera que de solo verlo cada uno sepa qué debe hacer, sobre qué documento, y en qué momento hacerlo. Además, debe ayudar a resolver la superposición de tareas entre miembros o sobrecarga de tareas sobre un miembro en específico.</w:t>
+      </w:r>
+    </w:p>
+    <w:p>
+      <w:pPr>
+        <w:ind w:left="720" w:firstLine="0"/>
+        <w:jc w:val="both"/>
+        <w:rPr/>
+      </w:pPr>
+      <w:r>
+        <w:rPr>
+          <w:rtl w:val="0"/>
+        </w:rPr>
+      </w:r>
+    </w:p>
+    <w:p>
+      <w:pPr>
+        <w:numPr>
+          <w:ilvl w:val="0"/>
+          <w:numId w:val="3"/>
+        </w:numPr>
+        <w:ind w:left="720" w:hanging="360"/>
+        <w:jc w:val="both"/>
+        <w:rPr>
+          <w:u w:val="none"/>
+        </w:rPr>
+      </w:pPr>
+      <w:r>
+        <w:rPr>
+          <w:rtl w:val="0"/>
+        </w:rPr>
+        <w:t xml:space="preserve">Si la ejecución real de tareas no coincide con el plan, es decir, si llega a ocurrir un retraso en alguna tarea, no se debe cambiar el plan, sino que dicha tarea atrasada debe incluirse en la siguiente iteración. Una vez establecido, el plan no debe cambiarse.</w:t>
+      </w:r>
+    </w:p>
+    <w:p>
+      <w:pPr>
+        <w:ind w:left="720" w:firstLine="0"/>
+        <w:jc w:val="both"/>
+        <w:rPr/>
+      </w:pPr>
+      <w:r>
+        <w:rPr>
+          <w:rtl w:val="0"/>
+        </w:rPr>
+      </w:r>
+    </w:p>
+    <w:p>
+      <w:pPr>
+        <w:numPr>
+          <w:ilvl w:val="0"/>
+          <w:numId w:val="3"/>
+        </w:numPr>
+        <w:ind w:left="720" w:hanging="360"/>
+        <w:jc w:val="both"/>
+        <w:rPr>
+          <w:u w:val="none"/>
+        </w:rPr>
+      </w:pPr>
+      <w:r>
+        <w:rPr>
+          <w:rtl w:val="0"/>
+        </w:rPr>
+        <w:t xml:space="preserve">A partir de la siguiente presentación, debemos incluir las diapositivas de riesgos y casos de uso.</w:t>
+      </w:r>
+    </w:p>
+    <w:p>
+      <w:pPr>
+        <w:jc w:val="both"/>
+        <w:rPr/>
+      </w:pPr>
+      <w:r>
+        <w:rPr>
+          <w:rtl w:val="0"/>
+        </w:rPr>
+      </w:r>
+    </w:p>
+    <w:p>
+      <w:pPr>
+        <w:jc w:val="both"/>
+        <w:rPr/>
+      </w:pPr>
+      <w:r>
+        <w:rPr>
+          <w:rtl w:val="0"/>
+        </w:rPr>
+      </w:r>
+    </w:p>
+    <w:p>
+      <w:pPr>
+        <w:jc w:val="both"/>
+        <w:rPr/>
+      </w:pPr>
+      <w:r>
+        <w:rPr>
+          <w:rtl w:val="0"/>
+        </w:rPr>
+        <w:t xml:space="preserve">05/09/25 Presentación 06</w:t>
       </w:r>
     </w:p>
     <w:p>
@@ -154,6 +683,37 @@
         <w:rPr>
           <w:rtl w:val="0"/>
         </w:rPr>
+        <w:t xml:space="preserve">No es necesario decir apellido y nombre de cada integrante, demasiado formal. Solo nombre está bien, o nombre y apellido.</w:t>
+      </w:r>
+    </w:p>
+    <w:p>
+      <w:pPr>
+        <w:ind w:left="720" w:firstLine="0"/>
+        <w:jc w:val="both"/>
+        <w:rPr/>
+      </w:pPr>
+      <w:r>
+        <w:rPr>
+          <w:rtl w:val="0"/>
+        </w:rPr>
+      </w:r>
+    </w:p>
+    <w:p>
+      <w:pPr>
+        <w:numPr>
+          <w:ilvl w:val="0"/>
+          <w:numId w:val="1"/>
+        </w:numPr>
+        <w:ind w:left="720" w:hanging="360"/>
+        <w:jc w:val="both"/>
+        <w:rPr>
+          <w:u w:val="none"/>
+        </w:rPr>
+      </w:pPr>
+      <w:r>
+        <w:rPr>
+          <w:rtl w:val="0"/>
+        </w:rPr>
         <w:t xml:space="preserve">Incluir, a partir de la próxima presentación, las diapositivas 6, 7 y 4.</w:t>
       </w:r>
     </w:p>
@@ -188,14 +748,14 @@
         <w:rPr>
           <w:rtl w:val="0"/>
         </w:rPr>
-        <w:t xml:space="preserve">02/09/25</w:t>
-      </w:r>
-    </w:p>
-    <w:p>
-      <w:pPr>
-        <w:numPr>
-          <w:ilvl w:val="0"/>
-          <w:numId w:val="3"/>
+        <w:t xml:space="preserve">02/09/25 Presentación 05</w:t>
+      </w:r>
+    </w:p>
+    <w:p>
+      <w:pPr>
+        <w:numPr>
+          <w:ilvl w:val="0"/>
+          <w:numId w:val="4"/>
         </w:numPr>
         <w:ind w:left="720" w:hanging="360"/>
         <w:jc w:val="both"/>
@@ -226,7 +786,7 @@
       <w:pPr>
         <w:numPr>
           <w:ilvl w:val="0"/>
-          <w:numId w:val="3"/>
+          <w:numId w:val="4"/>
         </w:numPr>
         <w:ind w:left="720" w:hanging="360"/>
         <w:jc w:val="both"/>
@@ -257,7 +817,7 @@
       <w:pPr>
         <w:numPr>
           <w:ilvl w:val="0"/>
-          <w:numId w:val="3"/>
+          <w:numId w:val="4"/>
         </w:numPr>
         <w:ind w:left="720" w:hanging="360"/>
         <w:jc w:val="both"/>
@@ -288,7 +848,7 @@
       <w:pPr>
         <w:numPr>
           <w:ilvl w:val="0"/>
-          <w:numId w:val="3"/>
+          <w:numId w:val="4"/>
         </w:numPr>
         <w:ind w:left="720" w:hanging="360"/>
         <w:jc w:val="both"/>
@@ -319,7 +879,7 @@
       <w:pPr>
         <w:numPr>
           <w:ilvl w:val="0"/>
-          <w:numId w:val="3"/>
+          <w:numId w:val="4"/>
         </w:numPr>
         <w:ind w:left="720" w:hanging="360"/>
         <w:jc w:val="both"/>
@@ -350,7 +910,7 @@
       <w:pPr>
         <w:numPr>
           <w:ilvl w:val="0"/>
-          <w:numId w:val="3"/>
+          <w:numId w:val="4"/>
         </w:numPr>
         <w:ind w:left="720" w:hanging="360"/>
         <w:jc w:val="both"/>
@@ -381,7 +941,7 @@
       <w:pPr>
         <w:numPr>
           <w:ilvl w:val="0"/>
-          <w:numId w:val="3"/>
+          <w:numId w:val="4"/>
         </w:numPr>
         <w:ind w:left="720" w:hanging="360"/>
         <w:jc w:val="both"/>
@@ -412,7 +972,7 @@
       <w:pPr>
         <w:numPr>
           <w:ilvl w:val="0"/>
-          <w:numId w:val="3"/>
+          <w:numId w:val="4"/>
         </w:numPr>
         <w:ind w:left="720" w:hanging="360"/>
         <w:jc w:val="both"/>
@@ -443,7 +1003,7 @@
       <w:pPr>
         <w:numPr>
           <w:ilvl w:val="0"/>
-          <w:numId w:val="3"/>
+          <w:numId w:val="4"/>
         </w:numPr>
         <w:ind w:left="720" w:hanging="360"/>
         <w:jc w:val="both"/>
@@ -474,7 +1034,7 @@
       <w:pPr>
         <w:numPr>
           <w:ilvl w:val="0"/>
-          <w:numId w:val="3"/>
+          <w:numId w:val="4"/>
         </w:numPr>
         <w:ind w:left="720" w:hanging="360"/>
         <w:jc w:val="both"/>
@@ -589,14 +1149,14 @@
         <w:rPr>
           <w:rtl w:val="0"/>
         </w:rPr>
-        <w:t xml:space="preserve">29/08/25 - Documento de la entrevista</w:t>
-      </w:r>
-    </w:p>
-    <w:p>
-      <w:pPr>
-        <w:numPr>
-          <w:ilvl w:val="0"/>
-          <w:numId w:val="4"/>
+        <w:t xml:space="preserve">29/08/25 - Documento de la entrevista, Presentación 03</w:t>
+      </w:r>
+    </w:p>
+    <w:p>
+      <w:pPr>
+        <w:numPr>
+          <w:ilvl w:val="0"/>
+          <w:numId w:val="5"/>
         </w:numPr>
         <w:ind w:left="720" w:hanging="360"/>
         <w:jc w:val="both"/>
@@ -640,7 +1200,7 @@
       <w:pPr>
         <w:numPr>
           <w:ilvl w:val="0"/>
-          <w:numId w:val="4"/>
+          <w:numId w:val="5"/>
         </w:numPr>
         <w:ind w:left="720" w:hanging="360"/>
         <w:jc w:val="both"/>
@@ -691,7 +1251,7 @@
       <w:pPr>
         <w:numPr>
           <w:ilvl w:val="0"/>
-          <w:numId w:val="4"/>
+          <w:numId w:val="5"/>
         </w:numPr>
         <w:ind w:left="720" w:hanging="360"/>
         <w:jc w:val="both"/>
@@ -722,7 +1282,7 @@
       <w:pPr>
         <w:numPr>
           <w:ilvl w:val="0"/>
-          <w:numId w:val="4"/>
+          <w:numId w:val="5"/>
         </w:numPr>
         <w:ind w:left="720" w:hanging="360"/>
         <w:jc w:val="both"/>
@@ -771,14 +1331,14 @@
         <w:rPr>
           <w:rtl w:val="0"/>
         </w:rPr>
-        <w:t xml:space="preserve">26/08/25</w:t>
-      </w:r>
-    </w:p>
-    <w:p>
-      <w:pPr>
-        <w:numPr>
-          <w:ilvl w:val="0"/>
-          <w:numId w:val="4"/>
+        <w:t xml:space="preserve">26/08/25 Presentación 02</w:t>
+      </w:r>
+    </w:p>
+    <w:p>
+      <w:pPr>
+        <w:numPr>
+          <w:ilvl w:val="0"/>
+          <w:numId w:val="5"/>
         </w:numPr>
         <w:ind w:left="720" w:hanging="360"/>
       </w:pPr>
@@ -804,7 +1364,7 @@
       <w:pPr>
         <w:numPr>
           <w:ilvl w:val="0"/>
-          <w:numId w:val="4"/>
+          <w:numId w:val="5"/>
         </w:numPr>
         <w:ind w:left="720" w:hanging="360"/>
         <w:rPr>
@@ -833,7 +1393,7 @@
       <w:pPr>
         <w:numPr>
           <w:ilvl w:val="0"/>
-          <w:numId w:val="4"/>
+          <w:numId w:val="5"/>
         </w:numPr>
         <w:ind w:left="720" w:hanging="360"/>
         <w:rPr>
@@ -862,7 +1422,7 @@
       <w:pPr>
         <w:numPr>
           <w:ilvl w:val="0"/>
-          <w:numId w:val="4"/>
+          <w:numId w:val="5"/>
         </w:numPr>
         <w:ind w:left="720" w:hanging="360"/>
         <w:rPr>
@@ -891,7 +1451,7 @@
       <w:pPr>
         <w:numPr>
           <w:ilvl w:val="0"/>
-          <w:numId w:val="4"/>
+          <w:numId w:val="5"/>
         </w:numPr>
         <w:ind w:left="720" w:hanging="360"/>
         <w:rPr>
@@ -920,7 +1480,7 @@
       <w:pPr>
         <w:numPr>
           <w:ilvl w:val="0"/>
-          <w:numId w:val="4"/>
+          <w:numId w:val="5"/>
         </w:numPr>
         <w:ind w:left="720" w:hanging="360"/>
         <w:rPr>
@@ -1443,6 +2003,116 @@
       </w:rPr>
     </w:lvl>
   </w:abstractNum>
+  <w:abstractNum w:abstractNumId="5">
+    <w:lvl w:ilvl="0">
+      <w:start w:val="1"/>
+      <w:numFmt w:val="bullet"/>
+      <w:lvlText w:val="●"/>
+      <w:lvlJc w:val="left"/>
+      <w:pPr>
+        <w:ind w:left="720" w:hanging="360"/>
+      </w:pPr>
+      <w:rPr>
+        <w:u w:val="none"/>
+      </w:rPr>
+    </w:lvl>
+    <w:lvl w:ilvl="1">
+      <w:start w:val="1"/>
+      <w:numFmt w:val="bullet"/>
+      <w:lvlText w:val="○"/>
+      <w:lvlJc w:val="left"/>
+      <w:pPr>
+        <w:ind w:left="1440" w:hanging="360"/>
+      </w:pPr>
+      <w:rPr>
+        <w:u w:val="none"/>
+      </w:rPr>
+    </w:lvl>
+    <w:lvl w:ilvl="2">
+      <w:start w:val="1"/>
+      <w:numFmt w:val="bullet"/>
+      <w:lvlText w:val="■"/>
+      <w:lvlJc w:val="left"/>
+      <w:pPr>
+        <w:ind w:left="2160" w:hanging="360"/>
+      </w:pPr>
+      <w:rPr>
+        <w:u w:val="none"/>
+      </w:rPr>
+    </w:lvl>
+    <w:lvl w:ilvl="3">
+      <w:start w:val="1"/>
+      <w:numFmt w:val="bullet"/>
+      <w:lvlText w:val="●"/>
+      <w:lvlJc w:val="left"/>
+      <w:pPr>
+        <w:ind w:left="2880" w:hanging="360"/>
+      </w:pPr>
+      <w:rPr>
+        <w:u w:val="none"/>
+      </w:rPr>
+    </w:lvl>
+    <w:lvl w:ilvl="4">
+      <w:start w:val="1"/>
+      <w:numFmt w:val="bullet"/>
+      <w:lvlText w:val="○"/>
+      <w:lvlJc w:val="left"/>
+      <w:pPr>
+        <w:ind w:left="3600" w:hanging="360"/>
+      </w:pPr>
+      <w:rPr>
+        <w:u w:val="none"/>
+      </w:rPr>
+    </w:lvl>
+    <w:lvl w:ilvl="5">
+      <w:start w:val="1"/>
+      <w:numFmt w:val="bullet"/>
+      <w:lvlText w:val="■"/>
+      <w:lvlJc w:val="left"/>
+      <w:pPr>
+        <w:ind w:left="4320" w:hanging="360"/>
+      </w:pPr>
+      <w:rPr>
+        <w:u w:val="none"/>
+      </w:rPr>
+    </w:lvl>
+    <w:lvl w:ilvl="6">
+      <w:start w:val="1"/>
+      <w:numFmt w:val="bullet"/>
+      <w:lvlText w:val="●"/>
+      <w:lvlJc w:val="left"/>
+      <w:pPr>
+        <w:ind w:left="5040" w:hanging="360"/>
+      </w:pPr>
+      <w:rPr>
+        <w:u w:val="none"/>
+      </w:rPr>
+    </w:lvl>
+    <w:lvl w:ilvl="7">
+      <w:start w:val="1"/>
+      <w:numFmt w:val="bullet"/>
+      <w:lvlText w:val="○"/>
+      <w:lvlJc w:val="left"/>
+      <w:pPr>
+        <w:ind w:left="5760" w:hanging="360"/>
+      </w:pPr>
+      <w:rPr>
+        <w:u w:val="none"/>
+      </w:rPr>
+    </w:lvl>
+    <w:lvl w:ilvl="8">
+      <w:start w:val="1"/>
+      <w:numFmt w:val="bullet"/>
+      <w:lvlText w:val="■"/>
+      <w:lvlJc w:val="left"/>
+      <w:pPr>
+        <w:ind w:left="6480" w:hanging="360"/>
+      </w:pPr>
+      <w:rPr>
+        <w:u w:val="none"/>
+      </w:rPr>
+    </w:lvl>
+  </w:abstractNum>
   <w:num w:numId="1">
     <w:abstractNumId w:val="1"/>
   </w:num>
@@ -1454,6 +2124,9 @@
   </w:num>
   <w:num w:numId="4">
     <w:abstractNumId w:val="4"/>
+  </w:num>
+  <w:num w:numId="5">
+    <w:abstractNumId w:val="5"/>
   </w:num>
 </w:numbering>
 </file>

</xml_diff>

<commit_message>
docs(elaboración/especificación de requerimientos): Agregar requerimientos
</commit_message>
<xml_diff>
--- a/Correcciones_Kairos_NexTech.docx
+++ b/Correcciones_Kairos_NexTech.docx
@@ -2,6 +2,126 @@
 <file path=word/document.xml><?xml version="1.0" encoding="utf-8"?>
 <w:document xmlns:mc="http://schemas.openxmlformats.org/markup-compatibility/2006" xmlns:o="urn:schemas-microsoft-com:office:office" xmlns:r="http://schemas.openxmlformats.org/officeDocument/2006/relationships" xmlns:m="http://schemas.openxmlformats.org/officeDocument/2006/math" xmlns:v="urn:schemas-microsoft-com:vml" xmlns:wp="http://schemas.openxmlformats.org/drawingml/2006/wordprocessingDrawing" xmlns:w10="urn:schemas-microsoft-com:office:word" xmlns:w="http://schemas.openxmlformats.org/wordprocessingml/2006/main" xmlns:wne="http://schemas.microsoft.com/office/word/2006/wordml" xmlns:sl="http://schemas.openxmlformats.org/schemaLibrary/2006/main" xmlns:a="http://schemas.openxmlformats.org/drawingml/2006/main" xmlns:pic="http://schemas.openxmlformats.org/drawingml/2006/picture" xmlns:c="http://schemas.openxmlformats.org/drawingml/2006/chart" xmlns:lc="http://schemas.openxmlformats.org/drawingml/2006/lockedCanvas" xmlns:dgm="http://schemas.openxmlformats.org/drawingml/2006/diagram" xmlns:wps="http://schemas.microsoft.com/office/word/2010/wordprocessingShape" xmlns:wpg="http://schemas.microsoft.com/office/word/2010/wordprocessingGroup" xmlns:w14="http://schemas.microsoft.com/office/word/2010/wordml" xmlns:w15="http://schemas.microsoft.com/office/word/2012/wordml" xmlns:w16="http://schemas.microsoft.com/office/word/2018/wordml" xmlns:w16cex="http://schemas.microsoft.com/office/word/2018/wordml/cex" xmlns:w16cid="http://schemas.microsoft.com/office/word/2016/wordml/cid" xmlns="http://schemas.microsoft.com/office/tasks/2019/documenttasks" xmlns:cr="http://schemas.microsoft.com/office/comments/2020/reactions">
   <w:body>
+    <w:p>
+      <w:pPr>
+        <w:jc w:val="both"/>
+        <w:rPr/>
+      </w:pPr>
+      <w:r>
+        <w:rPr>
+          <w:rtl w:val="0"/>
+        </w:rPr>
+        <w:t xml:space="preserve">16/09/25 Presentación 08</w:t>
+      </w:r>
+    </w:p>
+    <w:p>
+      <w:pPr>
+        <w:jc w:val="both"/>
+        <w:rPr/>
+      </w:pPr>
+      <w:r>
+        <w:rPr>
+          <w:rtl w:val="0"/>
+        </w:rPr>
+        <w:t xml:space="preserve">Los gráficos deben tener título tanto para el gráfico en sí como para los ejes.</w:t>
+      </w:r>
+    </w:p>
+    <w:p>
+      <w:pPr>
+        <w:jc w:val="both"/>
+        <w:rPr/>
+      </w:pPr>
+      <w:r>
+        <w:rPr>
+          <w:rtl w:val="0"/>
+        </w:rPr>
+        <w:t xml:space="preserve">Hay riesgos que no tienen plan de mitigación (presentamos 3, quedaban 5)</w:t>
+      </w:r>
+    </w:p>
+    <w:p>
+      <w:pPr>
+        <w:jc w:val="both"/>
+        <w:rPr/>
+      </w:pPr>
+      <w:r>
+        <w:rPr>
+          <w:rtl w:val="0"/>
+        </w:rPr>
+        <w:t xml:space="preserve">No pusimos los Casos de Uso</w:t>
+      </w:r>
+    </w:p>
+    <w:p>
+      <w:pPr>
+        <w:jc w:val="both"/>
+        <w:rPr/>
+      </w:pPr>
+      <w:r>
+        <w:rPr>
+          <w:rtl w:val="0"/>
+        </w:rPr>
+        <w:t xml:space="preserve">Para cualquier tipo de plan, no asignar a las tareas plazos que sean más grandes que la iteración. Asignar momento específico de la iteración en el que se desarrollará la tarea.</w:t>
+      </w:r>
+    </w:p>
+    <w:p>
+      <w:pPr>
+        <w:jc w:val="both"/>
+        <w:rPr/>
+      </w:pPr>
+      <w:r>
+        <w:rPr>
+          <w:rtl w:val="0"/>
+        </w:rPr>
+        <w:t xml:space="preserve">Las métricas deben tener un valor planificado y un valor ejecutado para tener margen de comparación. Además son por iteración.</w:t>
+      </w:r>
+    </w:p>
+    <w:p>
+      <w:pPr>
+        <w:jc w:val="both"/>
+        <w:rPr/>
+      </w:pPr>
+      <w:r>
+        <w:rPr>
+          <w:rtl w:val="0"/>
+        </w:rPr>
+        <w:t xml:space="preserve">La estimación está mal realizada. El valor que brinda la metodología que utilizamos, es del 40%. El 60% restante es el que debemos agregar nosotros, o algo así entendí. </w:t>
+      </w:r>
+    </w:p>
+    <w:p>
+      <w:pPr>
+        <w:jc w:val="both"/>
+        <w:rPr/>
+      </w:pPr>
+      <w:r>
+        <w:rPr>
+          <w:rtl w:val="0"/>
+        </w:rPr>
+        <w:t xml:space="preserve">No pusimos el gráfico de estimación que se pide. Diapositivas obligatorias como riesgos, estimación y CU, deben ocupar una sola diapositiva y deben ser un resumen rápido no extremadamente detallado.</w:t>
+      </w:r>
+    </w:p>
+    <w:p>
+      <w:pPr>
+        <w:jc w:val="both"/>
+        <w:rPr/>
+      </w:pPr>
+      <w:r>
+        <w:rPr>
+          <w:rtl w:val="0"/>
+        </w:rPr>
+        <w:t xml:space="preserve">El gráfico de estimación debe tener la fecha estimada de finalización puesta.</w:t>
+      </w:r>
+    </w:p>
+    <w:p>
+      <w:pPr>
+        <w:jc w:val="both"/>
+        <w:rPr/>
+      </w:pPr>
+      <w:r>
+        <w:rPr>
+          <w:rtl w:val="0"/>
+        </w:rPr>
+        <w:t xml:space="preserve">La estimación se io sobreestimada, aparentemente, porque los casos de uso están sobreestimados ahre no se como decirlo, pero puede que hayan más casos de uso de los que realmente deberían. Con respecto a esto después nos dijeron que los crud son un solo caso de uso.</w:t>
+      </w:r>
+    </w:p>
     <w:p>
       <w:pPr>
         <w:jc w:val="both"/>

</xml_diff>

<commit_message>
docs(elaboración/especificación de requerimientos): Documentos finalizados
</commit_message>
<xml_diff>
--- a/Correcciones_Kairos_NexTech.docx
+++ b/Correcciones_Kairos_NexTech.docx
@@ -16,8 +16,15 @@
     </w:p>
     <w:p>
       <w:pPr>
-        <w:jc w:val="both"/>
-        <w:rPr/>
+        <w:numPr>
+          <w:ilvl w:val="0"/>
+          <w:numId w:val="2"/>
+        </w:numPr>
+        <w:ind w:left="720" w:hanging="360"/>
+        <w:jc w:val="both"/>
+        <w:rPr>
+          <w:u w:val="none"/>
+        </w:rPr>
       </w:pPr>
       <w:r>
         <w:rPr>
@@ -28,8 +35,27 @@
     </w:p>
     <w:p>
       <w:pPr>
-        <w:jc w:val="both"/>
-        <w:rPr/>
+        <w:ind w:left="720" w:firstLine="0"/>
+        <w:jc w:val="both"/>
+        <w:rPr/>
+      </w:pPr>
+      <w:r>
+        <w:rPr>
+          <w:rtl w:val="0"/>
+        </w:rPr>
+      </w:r>
+    </w:p>
+    <w:p>
+      <w:pPr>
+        <w:numPr>
+          <w:ilvl w:val="0"/>
+          <w:numId w:val="2"/>
+        </w:numPr>
+        <w:ind w:left="720" w:hanging="360"/>
+        <w:jc w:val="both"/>
+        <w:rPr>
+          <w:u w:val="none"/>
+        </w:rPr>
       </w:pPr>
       <w:r>
         <w:rPr>
@@ -40,8 +66,27 @@
     </w:p>
     <w:p>
       <w:pPr>
-        <w:jc w:val="both"/>
-        <w:rPr/>
+        <w:ind w:left="720" w:firstLine="0"/>
+        <w:jc w:val="both"/>
+        <w:rPr/>
+      </w:pPr>
+      <w:r>
+        <w:rPr>
+          <w:rtl w:val="0"/>
+        </w:rPr>
+      </w:r>
+    </w:p>
+    <w:p>
+      <w:pPr>
+        <w:numPr>
+          <w:ilvl w:val="0"/>
+          <w:numId w:val="2"/>
+        </w:numPr>
+        <w:ind w:left="720" w:hanging="360"/>
+        <w:jc w:val="both"/>
+        <w:rPr>
+          <w:u w:val="none"/>
+        </w:rPr>
       </w:pPr>
       <w:r>
         <w:rPr>
@@ -52,8 +97,27 @@
     </w:p>
     <w:p>
       <w:pPr>
-        <w:jc w:val="both"/>
-        <w:rPr/>
+        <w:ind w:left="720" w:firstLine="0"/>
+        <w:jc w:val="both"/>
+        <w:rPr/>
+      </w:pPr>
+      <w:r>
+        <w:rPr>
+          <w:rtl w:val="0"/>
+        </w:rPr>
+      </w:r>
+    </w:p>
+    <w:p>
+      <w:pPr>
+        <w:numPr>
+          <w:ilvl w:val="0"/>
+          <w:numId w:val="2"/>
+        </w:numPr>
+        <w:ind w:left="720" w:hanging="360"/>
+        <w:jc w:val="both"/>
+        <w:rPr>
+          <w:u w:val="none"/>
+        </w:rPr>
       </w:pPr>
       <w:r>
         <w:rPr>
@@ -64,8 +128,27 @@
     </w:p>
     <w:p>
       <w:pPr>
-        <w:jc w:val="both"/>
-        <w:rPr/>
+        <w:ind w:left="720" w:firstLine="0"/>
+        <w:jc w:val="both"/>
+        <w:rPr/>
+      </w:pPr>
+      <w:r>
+        <w:rPr>
+          <w:rtl w:val="0"/>
+        </w:rPr>
+      </w:r>
+    </w:p>
+    <w:p>
+      <w:pPr>
+        <w:numPr>
+          <w:ilvl w:val="0"/>
+          <w:numId w:val="2"/>
+        </w:numPr>
+        <w:ind w:left="720" w:hanging="360"/>
+        <w:jc w:val="both"/>
+        <w:rPr>
+          <w:u w:val="none"/>
+        </w:rPr>
       </w:pPr>
       <w:r>
         <w:rPr>
@@ -76,8 +159,27 @@
     </w:p>
     <w:p>
       <w:pPr>
-        <w:jc w:val="both"/>
-        <w:rPr/>
+        <w:ind w:left="720" w:firstLine="0"/>
+        <w:jc w:val="both"/>
+        <w:rPr/>
+      </w:pPr>
+      <w:r>
+        <w:rPr>
+          <w:rtl w:val="0"/>
+        </w:rPr>
+      </w:r>
+    </w:p>
+    <w:p>
+      <w:pPr>
+        <w:numPr>
+          <w:ilvl w:val="0"/>
+          <w:numId w:val="2"/>
+        </w:numPr>
+        <w:ind w:left="720" w:hanging="360"/>
+        <w:jc w:val="both"/>
+        <w:rPr>
+          <w:u w:val="none"/>
+        </w:rPr>
       </w:pPr>
       <w:r>
         <w:rPr>
@@ -88,8 +190,27 @@
     </w:p>
     <w:p>
       <w:pPr>
-        <w:jc w:val="both"/>
-        <w:rPr/>
+        <w:ind w:left="720" w:firstLine="0"/>
+        <w:jc w:val="both"/>
+        <w:rPr/>
+      </w:pPr>
+      <w:r>
+        <w:rPr>
+          <w:rtl w:val="0"/>
+        </w:rPr>
+      </w:r>
+    </w:p>
+    <w:p>
+      <w:pPr>
+        <w:numPr>
+          <w:ilvl w:val="0"/>
+          <w:numId w:val="2"/>
+        </w:numPr>
+        <w:ind w:left="720" w:hanging="360"/>
+        <w:jc w:val="both"/>
+        <w:rPr>
+          <w:u w:val="none"/>
+        </w:rPr>
       </w:pPr>
       <w:r>
         <w:rPr>
@@ -100,8 +221,27 @@
     </w:p>
     <w:p>
       <w:pPr>
-        <w:jc w:val="both"/>
-        <w:rPr/>
+        <w:ind w:left="720" w:firstLine="0"/>
+        <w:jc w:val="both"/>
+        <w:rPr/>
+      </w:pPr>
+      <w:r>
+        <w:rPr>
+          <w:rtl w:val="0"/>
+        </w:rPr>
+      </w:r>
+    </w:p>
+    <w:p>
+      <w:pPr>
+        <w:numPr>
+          <w:ilvl w:val="0"/>
+          <w:numId w:val="2"/>
+        </w:numPr>
+        <w:ind w:left="720" w:hanging="360"/>
+        <w:jc w:val="both"/>
+        <w:rPr>
+          <w:u w:val="none"/>
+        </w:rPr>
       </w:pPr>
       <w:r>
         <w:rPr>
@@ -112,8 +252,27 @@
     </w:p>
     <w:p>
       <w:pPr>
-        <w:jc w:val="both"/>
-        <w:rPr/>
+        <w:ind w:left="720" w:firstLine="0"/>
+        <w:jc w:val="both"/>
+        <w:rPr/>
+      </w:pPr>
+      <w:r>
+        <w:rPr>
+          <w:rtl w:val="0"/>
+        </w:rPr>
+      </w:r>
+    </w:p>
+    <w:p>
+      <w:pPr>
+        <w:numPr>
+          <w:ilvl w:val="0"/>
+          <w:numId w:val="2"/>
+        </w:numPr>
+        <w:ind w:left="720" w:hanging="360"/>
+        <w:jc w:val="both"/>
+        <w:rPr>
+          <w:u w:val="none"/>
+        </w:rPr>
       </w:pPr>
       <w:r>
         <w:rPr>
@@ -149,7 +308,7 @@
       <w:pPr>
         <w:numPr>
           <w:ilvl w:val="0"/>
-          <w:numId w:val="3"/>
+          <w:numId w:val="4"/>
         </w:numPr>
         <w:ind w:left="720" w:hanging="360"/>
         <w:jc w:val="both"/>
@@ -180,7 +339,7 @@
       <w:pPr>
         <w:numPr>
           <w:ilvl w:val="0"/>
-          <w:numId w:val="3"/>
+          <w:numId w:val="4"/>
         </w:numPr>
         <w:ind w:left="720" w:hanging="360"/>
         <w:jc w:val="both"/>
@@ -211,7 +370,7 @@
       <w:pPr>
         <w:numPr>
           <w:ilvl w:val="0"/>
-          <w:numId w:val="3"/>
+          <w:numId w:val="4"/>
         </w:numPr>
         <w:ind w:left="720" w:hanging="360"/>
         <w:jc w:val="both"/>
@@ -242,7 +401,7 @@
       <w:pPr>
         <w:numPr>
           <w:ilvl w:val="0"/>
-          <w:numId w:val="3"/>
+          <w:numId w:val="4"/>
         </w:numPr>
         <w:ind w:left="720" w:hanging="360"/>
         <w:jc w:val="both"/>
@@ -273,7 +432,7 @@
       <w:pPr>
         <w:numPr>
           <w:ilvl w:val="0"/>
-          <w:numId w:val="3"/>
+          <w:numId w:val="4"/>
         </w:numPr>
         <w:ind w:left="720" w:hanging="360"/>
         <w:jc w:val="both"/>
@@ -304,7 +463,7 @@
       <w:pPr>
         <w:numPr>
           <w:ilvl w:val="0"/>
-          <w:numId w:val="3"/>
+          <w:numId w:val="4"/>
         </w:numPr>
         <w:ind w:left="720" w:hanging="360"/>
         <w:jc w:val="both"/>
@@ -335,7 +494,7 @@
       <w:pPr>
         <w:numPr>
           <w:ilvl w:val="0"/>
-          <w:numId w:val="3"/>
+          <w:numId w:val="4"/>
         </w:numPr>
         <w:ind w:left="720" w:hanging="360"/>
         <w:jc w:val="both"/>
@@ -366,7 +525,7 @@
       <w:pPr>
         <w:numPr>
           <w:ilvl w:val="0"/>
-          <w:numId w:val="3"/>
+          <w:numId w:val="4"/>
         </w:numPr>
         <w:ind w:left="720" w:hanging="360"/>
         <w:jc w:val="both"/>
@@ -397,7 +556,7 @@
       <w:pPr>
         <w:numPr>
           <w:ilvl w:val="0"/>
-          <w:numId w:val="3"/>
+          <w:numId w:val="4"/>
         </w:numPr>
         <w:ind w:left="720" w:hanging="360"/>
         <w:jc w:val="both"/>
@@ -428,7 +587,7 @@
       <w:pPr>
         <w:numPr>
           <w:ilvl w:val="0"/>
-          <w:numId w:val="3"/>
+          <w:numId w:val="4"/>
         </w:numPr>
         <w:ind w:left="720" w:hanging="360"/>
         <w:jc w:val="both"/>
@@ -459,7 +618,7 @@
       <w:pPr>
         <w:numPr>
           <w:ilvl w:val="0"/>
-          <w:numId w:val="3"/>
+          <w:numId w:val="4"/>
         </w:numPr>
         <w:ind w:left="720" w:hanging="360"/>
         <w:jc w:val="both"/>
@@ -490,7 +649,7 @@
       <w:pPr>
         <w:numPr>
           <w:ilvl w:val="0"/>
-          <w:numId w:val="3"/>
+          <w:numId w:val="4"/>
         </w:numPr>
         <w:ind w:left="720" w:hanging="360"/>
         <w:jc w:val="both"/>
@@ -521,7 +680,7 @@
       <w:pPr>
         <w:numPr>
           <w:ilvl w:val="0"/>
-          <w:numId w:val="3"/>
+          <w:numId w:val="4"/>
         </w:numPr>
         <w:ind w:left="720" w:hanging="360"/>
         <w:jc w:val="both"/>
@@ -552,7 +711,7 @@
       <w:pPr>
         <w:numPr>
           <w:ilvl w:val="0"/>
-          <w:numId w:val="3"/>
+          <w:numId w:val="4"/>
         </w:numPr>
         <w:ind w:left="720" w:hanging="360"/>
         <w:jc w:val="both"/>
@@ -583,7 +742,7 @@
       <w:pPr>
         <w:numPr>
           <w:ilvl w:val="0"/>
-          <w:numId w:val="3"/>
+          <w:numId w:val="4"/>
         </w:numPr>
         <w:ind w:left="720" w:hanging="360"/>
         <w:jc w:val="both"/>
@@ -614,7 +773,7 @@
       <w:pPr>
         <w:numPr>
           <w:ilvl w:val="0"/>
-          <w:numId w:val="3"/>
+          <w:numId w:val="4"/>
         </w:numPr>
         <w:ind w:left="720" w:hanging="360"/>
         <w:jc w:val="both"/>
@@ -875,7 +1034,7 @@
       <w:pPr>
         <w:numPr>
           <w:ilvl w:val="0"/>
-          <w:numId w:val="4"/>
+          <w:numId w:val="5"/>
         </w:numPr>
         <w:ind w:left="720" w:hanging="360"/>
         <w:jc w:val="both"/>
@@ -906,7 +1065,7 @@
       <w:pPr>
         <w:numPr>
           <w:ilvl w:val="0"/>
-          <w:numId w:val="4"/>
+          <w:numId w:val="5"/>
         </w:numPr>
         <w:ind w:left="720" w:hanging="360"/>
         <w:jc w:val="both"/>
@@ -937,7 +1096,7 @@
       <w:pPr>
         <w:numPr>
           <w:ilvl w:val="0"/>
-          <w:numId w:val="4"/>
+          <w:numId w:val="5"/>
         </w:numPr>
         <w:ind w:left="720" w:hanging="360"/>
         <w:jc w:val="both"/>
@@ -968,7 +1127,7 @@
       <w:pPr>
         <w:numPr>
           <w:ilvl w:val="0"/>
-          <w:numId w:val="4"/>
+          <w:numId w:val="5"/>
         </w:numPr>
         <w:ind w:left="720" w:hanging="360"/>
         <w:jc w:val="both"/>
@@ -999,7 +1158,7 @@
       <w:pPr>
         <w:numPr>
           <w:ilvl w:val="0"/>
-          <w:numId w:val="4"/>
+          <w:numId w:val="5"/>
         </w:numPr>
         <w:ind w:left="720" w:hanging="360"/>
         <w:jc w:val="both"/>
@@ -1030,7 +1189,7 @@
       <w:pPr>
         <w:numPr>
           <w:ilvl w:val="0"/>
-          <w:numId w:val="4"/>
+          <w:numId w:val="5"/>
         </w:numPr>
         <w:ind w:left="720" w:hanging="360"/>
         <w:jc w:val="both"/>
@@ -1061,7 +1220,7 @@
       <w:pPr>
         <w:numPr>
           <w:ilvl w:val="0"/>
-          <w:numId w:val="4"/>
+          <w:numId w:val="5"/>
         </w:numPr>
         <w:ind w:left="720" w:hanging="360"/>
         <w:jc w:val="both"/>
@@ -1092,7 +1251,7 @@
       <w:pPr>
         <w:numPr>
           <w:ilvl w:val="0"/>
-          <w:numId w:val="4"/>
+          <w:numId w:val="5"/>
         </w:numPr>
         <w:ind w:left="720" w:hanging="360"/>
         <w:jc w:val="both"/>
@@ -1123,7 +1282,7 @@
       <w:pPr>
         <w:numPr>
           <w:ilvl w:val="0"/>
-          <w:numId w:val="4"/>
+          <w:numId w:val="5"/>
         </w:numPr>
         <w:ind w:left="720" w:hanging="360"/>
         <w:jc w:val="both"/>
@@ -1154,7 +1313,7 @@
       <w:pPr>
         <w:numPr>
           <w:ilvl w:val="0"/>
-          <w:numId w:val="4"/>
+          <w:numId w:val="5"/>
         </w:numPr>
         <w:ind w:left="720" w:hanging="360"/>
         <w:jc w:val="both"/>
@@ -1276,7 +1435,7 @@
       <w:pPr>
         <w:numPr>
           <w:ilvl w:val="0"/>
-          <w:numId w:val="5"/>
+          <w:numId w:val="6"/>
         </w:numPr>
         <w:ind w:left="720" w:hanging="360"/>
         <w:jc w:val="both"/>
@@ -1320,7 +1479,7 @@
       <w:pPr>
         <w:numPr>
           <w:ilvl w:val="0"/>
-          <w:numId w:val="5"/>
+          <w:numId w:val="6"/>
         </w:numPr>
         <w:ind w:left="720" w:hanging="360"/>
         <w:jc w:val="both"/>
@@ -1371,7 +1530,7 @@
       <w:pPr>
         <w:numPr>
           <w:ilvl w:val="0"/>
-          <w:numId w:val="5"/>
+          <w:numId w:val="6"/>
         </w:numPr>
         <w:ind w:left="720" w:hanging="360"/>
         <w:jc w:val="both"/>
@@ -1402,7 +1561,7 @@
       <w:pPr>
         <w:numPr>
           <w:ilvl w:val="0"/>
-          <w:numId w:val="5"/>
+          <w:numId w:val="6"/>
         </w:numPr>
         <w:ind w:left="720" w:hanging="360"/>
         <w:jc w:val="both"/>
@@ -1458,7 +1617,7 @@
       <w:pPr>
         <w:numPr>
           <w:ilvl w:val="0"/>
-          <w:numId w:val="5"/>
+          <w:numId w:val="6"/>
         </w:numPr>
         <w:ind w:left="720" w:hanging="360"/>
       </w:pPr>
@@ -1484,7 +1643,7 @@
       <w:pPr>
         <w:numPr>
           <w:ilvl w:val="0"/>
-          <w:numId w:val="5"/>
+          <w:numId w:val="6"/>
         </w:numPr>
         <w:ind w:left="720" w:hanging="360"/>
         <w:rPr>
@@ -1513,7 +1672,7 @@
       <w:pPr>
         <w:numPr>
           <w:ilvl w:val="0"/>
-          <w:numId w:val="5"/>
+          <w:numId w:val="6"/>
         </w:numPr>
         <w:ind w:left="720" w:hanging="360"/>
         <w:rPr>
@@ -1542,7 +1701,7 @@
       <w:pPr>
         <w:numPr>
           <w:ilvl w:val="0"/>
-          <w:numId w:val="5"/>
+          <w:numId w:val="6"/>
         </w:numPr>
         <w:ind w:left="720" w:hanging="360"/>
         <w:rPr>
@@ -1571,7 +1730,7 @@
       <w:pPr>
         <w:numPr>
           <w:ilvl w:val="0"/>
-          <w:numId w:val="5"/>
+          <w:numId w:val="6"/>
         </w:numPr>
         <w:ind w:left="720" w:hanging="360"/>
         <w:rPr>
@@ -1600,7 +1759,7 @@
       <w:pPr>
         <w:numPr>
           <w:ilvl w:val="0"/>
-          <w:numId w:val="5"/>
+          <w:numId w:val="6"/>
         </w:numPr>
         <w:ind w:left="720" w:hanging="360"/>
         <w:rPr>
@@ -1628,7 +1787,7 @@
       <w:pPr>
         <w:numPr>
           <w:ilvl w:val="0"/>
-          <w:numId w:val="2"/>
+          <w:numId w:val="3"/>
         </w:numPr>
         <w:ind w:left="720" w:hanging="360"/>
         <w:rPr>
@@ -2124,6 +2283,116 @@
     </w:lvl>
   </w:abstractNum>
   <w:abstractNum w:abstractNumId="5">
+    <w:lvl w:ilvl="0">
+      <w:start w:val="1"/>
+      <w:numFmt w:val="bullet"/>
+      <w:lvlText w:val="●"/>
+      <w:lvlJc w:val="left"/>
+      <w:pPr>
+        <w:ind w:left="720" w:hanging="360"/>
+      </w:pPr>
+      <w:rPr>
+        <w:u w:val="none"/>
+      </w:rPr>
+    </w:lvl>
+    <w:lvl w:ilvl="1">
+      <w:start w:val="1"/>
+      <w:numFmt w:val="bullet"/>
+      <w:lvlText w:val="○"/>
+      <w:lvlJc w:val="left"/>
+      <w:pPr>
+        <w:ind w:left="1440" w:hanging="360"/>
+      </w:pPr>
+      <w:rPr>
+        <w:u w:val="none"/>
+      </w:rPr>
+    </w:lvl>
+    <w:lvl w:ilvl="2">
+      <w:start w:val="1"/>
+      <w:numFmt w:val="bullet"/>
+      <w:lvlText w:val="■"/>
+      <w:lvlJc w:val="left"/>
+      <w:pPr>
+        <w:ind w:left="2160" w:hanging="360"/>
+      </w:pPr>
+      <w:rPr>
+        <w:u w:val="none"/>
+      </w:rPr>
+    </w:lvl>
+    <w:lvl w:ilvl="3">
+      <w:start w:val="1"/>
+      <w:numFmt w:val="bullet"/>
+      <w:lvlText w:val="●"/>
+      <w:lvlJc w:val="left"/>
+      <w:pPr>
+        <w:ind w:left="2880" w:hanging="360"/>
+      </w:pPr>
+      <w:rPr>
+        <w:u w:val="none"/>
+      </w:rPr>
+    </w:lvl>
+    <w:lvl w:ilvl="4">
+      <w:start w:val="1"/>
+      <w:numFmt w:val="bullet"/>
+      <w:lvlText w:val="○"/>
+      <w:lvlJc w:val="left"/>
+      <w:pPr>
+        <w:ind w:left="3600" w:hanging="360"/>
+      </w:pPr>
+      <w:rPr>
+        <w:u w:val="none"/>
+      </w:rPr>
+    </w:lvl>
+    <w:lvl w:ilvl="5">
+      <w:start w:val="1"/>
+      <w:numFmt w:val="bullet"/>
+      <w:lvlText w:val="■"/>
+      <w:lvlJc w:val="left"/>
+      <w:pPr>
+        <w:ind w:left="4320" w:hanging="360"/>
+      </w:pPr>
+      <w:rPr>
+        <w:u w:val="none"/>
+      </w:rPr>
+    </w:lvl>
+    <w:lvl w:ilvl="6">
+      <w:start w:val="1"/>
+      <w:numFmt w:val="bullet"/>
+      <w:lvlText w:val="●"/>
+      <w:lvlJc w:val="left"/>
+      <w:pPr>
+        <w:ind w:left="5040" w:hanging="360"/>
+      </w:pPr>
+      <w:rPr>
+        <w:u w:val="none"/>
+      </w:rPr>
+    </w:lvl>
+    <w:lvl w:ilvl="7">
+      <w:start w:val="1"/>
+      <w:numFmt w:val="bullet"/>
+      <w:lvlText w:val="○"/>
+      <w:lvlJc w:val="left"/>
+      <w:pPr>
+        <w:ind w:left="5760" w:hanging="360"/>
+      </w:pPr>
+      <w:rPr>
+        <w:u w:val="none"/>
+      </w:rPr>
+    </w:lvl>
+    <w:lvl w:ilvl="8">
+      <w:start w:val="1"/>
+      <w:numFmt w:val="bullet"/>
+      <w:lvlText w:val="■"/>
+      <w:lvlJc w:val="left"/>
+      <w:pPr>
+        <w:ind w:left="6480" w:hanging="360"/>
+      </w:pPr>
+      <w:rPr>
+        <w:u w:val="none"/>
+      </w:rPr>
+    </w:lvl>
+  </w:abstractNum>
+  <w:abstractNum w:abstractNumId="6">
     <w:lvl w:ilvl="0">
       <w:start w:val="1"/>
       <w:numFmt w:val="bullet"/>
@@ -2247,6 +2516,9 @@
   </w:num>
   <w:num w:numId="5">
     <w:abstractNumId w:val="5"/>
+  </w:num>
+  <w:num w:numId="6">
+    <w:abstractNumId w:val="6"/>
   </w:num>
 </w:numbering>
 </file>

</xml_diff>

<commit_message>
docs(elaboración/iteración 2): Inicio Plan de pruebas y planificación
</commit_message>
<xml_diff>
--- a/Correcciones_Kairos_NexTech.docx
+++ b/Correcciones_Kairos_NexTech.docx
@@ -11,6 +11,450 @@
         <w:rPr>
           <w:rtl w:val="0"/>
         </w:rPr>
+        <w:t xml:space="preserve">19/09/25 Presentación 09 </w:t>
+      </w:r>
+    </w:p>
+    <w:p>
+      <w:pPr>
+        <w:jc w:val="both"/>
+        <w:rPr/>
+      </w:pPr>
+      <w:r>
+        <w:rPr>
+          <w:rtl w:val="0"/>
+        </w:rPr>
+      </w:r>
+    </w:p>
+    <w:p>
+      <w:pPr>
+        <w:numPr>
+          <w:ilvl w:val="0"/>
+          <w:numId w:val="2"/>
+        </w:numPr>
+        <w:ind w:left="720" w:hanging="360"/>
+        <w:jc w:val="both"/>
+        <w:rPr>
+          <w:u w:val="none"/>
+        </w:rPr>
+      </w:pPr>
+      <w:r>
+        <w:rPr>
+          <w:rtl w:val="0"/>
+        </w:rPr>
+        <w:t xml:space="preserve">Hablar en plural. No decir “yo hice” sino “hicimos”.</w:t>
+      </w:r>
+    </w:p>
+    <w:p>
+      <w:pPr>
+        <w:ind w:left="720" w:firstLine="0"/>
+        <w:jc w:val="both"/>
+        <w:rPr/>
+      </w:pPr>
+      <w:r>
+        <w:rPr>
+          <w:rtl w:val="0"/>
+        </w:rPr>
+      </w:r>
+    </w:p>
+    <w:p>
+      <w:pPr>
+        <w:numPr>
+          <w:ilvl w:val="0"/>
+          <w:numId w:val="2"/>
+        </w:numPr>
+        <w:ind w:left="720" w:hanging="360"/>
+        <w:jc w:val="both"/>
+        <w:rPr>
+          <w:u w:val="none"/>
+        </w:rPr>
+      </w:pPr>
+      <w:r>
+        <w:rPr>
+          <w:rtl w:val="0"/>
+        </w:rPr>
+        <w:t xml:space="preserve">Con respecto al gráfico de convergencia de la estimación, lo que propone cocomo es lo que nosotros tenemos que construir en base a las estimaciones que tenemos. Estas estimaciones son 3 (mejor caso, peor caso, caso real) pero nosotros solo pusimos el caso real. Además, el gráfico se va construyendo a medida que pasa el tiempo y se van haciendo nuevas estimaciones, cada vez más precisas, de manera que se va haciendo el embudo. Por esto al principio no debe formar un embudo pq no tenemos todo lo que necesitamos ni el tiempo transcurrido como para que se refleje de esa manera en el gráfico de convergencia.</w:t>
+      </w:r>
+    </w:p>
+    <w:p>
+      <w:pPr>
+        <w:ind w:left="720" w:firstLine="0"/>
+        <w:jc w:val="both"/>
+        <w:rPr/>
+      </w:pPr>
+      <w:r>
+        <w:rPr>
+          <w:rtl w:val="0"/>
+        </w:rPr>
+      </w:r>
+    </w:p>
+    <w:p>
+      <w:pPr>
+        <w:numPr>
+          <w:ilvl w:val="0"/>
+          <w:numId w:val="2"/>
+        </w:numPr>
+        <w:ind w:left="720" w:hanging="360"/>
+        <w:jc w:val="both"/>
+        <w:rPr>
+          <w:u w:val="none"/>
+        </w:rPr>
+      </w:pPr>
+      <w:r>
+        <w:rPr>
+          <w:rtl w:val="0"/>
+        </w:rPr>
+        <w:t xml:space="preserve">Las fechas en ese gráfico tienen que representarse para los 3 casos que se necesitan, no solo para uno.</w:t>
+      </w:r>
+    </w:p>
+    <w:p>
+      <w:pPr>
+        <w:ind w:left="720" w:firstLine="0"/>
+        <w:jc w:val="both"/>
+        <w:rPr/>
+      </w:pPr>
+      <w:r>
+        <w:rPr>
+          <w:rtl w:val="0"/>
+        </w:rPr>
+      </w:r>
+    </w:p>
+    <w:p>
+      <w:pPr>
+        <w:numPr>
+          <w:ilvl w:val="0"/>
+          <w:numId w:val="2"/>
+        </w:numPr>
+        <w:ind w:left="720" w:hanging="360"/>
+        <w:jc w:val="both"/>
+        <w:rPr>
+          <w:u w:val="none"/>
+        </w:rPr>
+      </w:pPr>
+      <w:r>
+        <w:rPr>
+          <w:rtl w:val="0"/>
+        </w:rPr>
+        <w:t xml:space="preserve">Hay que tomar en cuenta las métricas en la declaración de propósito y seleccionar las que vayan a servir para nuestro proyecto y analizar en función de qué se toman y qué mejoran. Por ejemplo, los requerimientos por unidad de tiempo no te sirven para algo en concreto pero sí te servirían los casos de uso por unidad de tiempo porque con eso estimas horas hombre y con eso tenes un margen de mejora, es decir, </w:t>
+      </w:r>
+      <w:r>
+        <w:rPr>
+          <w:rtl w:val="0"/>
+        </w:rPr>
+        <w:t xml:space="preserve">podes</w:t>
+      </w:r>
+      <w:r>
+        <w:rPr>
+          <w:rtl w:val="0"/>
+        </w:rPr>
+        <w:t xml:space="preserve"> ir midiendo y mejorando la cantidad de horas que te lleva desarrollar un caso de uso.</w:t>
+      </w:r>
+    </w:p>
+    <w:p>
+      <w:pPr>
+        <w:ind w:left="720" w:firstLine="0"/>
+        <w:jc w:val="both"/>
+        <w:rPr/>
+      </w:pPr>
+      <w:r>
+        <w:rPr>
+          <w:rtl w:val="0"/>
+        </w:rPr>
+      </w:r>
+    </w:p>
+    <w:p>
+      <w:pPr>
+        <w:numPr>
+          <w:ilvl w:val="0"/>
+          <w:numId w:val="2"/>
+        </w:numPr>
+        <w:ind w:left="720" w:hanging="360"/>
+        <w:jc w:val="both"/>
+        <w:rPr>
+          <w:u w:val="none"/>
+        </w:rPr>
+      </w:pPr>
+      <w:r>
+        <w:rPr>
+          <w:rtl w:val="0"/>
+        </w:rPr>
+        <w:t xml:space="preserve">La revisión de documentos tiene que ir más allá de errores de tipeo y ortografía, tiene que revisarse la consistencia del documento, su completitud, y que lo que tenga se corresponda con los requerimientos y el proyecto y el propósito.</w:t>
+      </w:r>
+    </w:p>
+    <w:p>
+      <w:pPr>
+        <w:ind w:left="720" w:firstLine="0"/>
+        <w:jc w:val="both"/>
+        <w:rPr/>
+      </w:pPr>
+      <w:r>
+        <w:rPr>
+          <w:rtl w:val="0"/>
+        </w:rPr>
+      </w:r>
+    </w:p>
+    <w:p>
+      <w:pPr>
+        <w:numPr>
+          <w:ilvl w:val="0"/>
+          <w:numId w:val="2"/>
+        </w:numPr>
+        <w:ind w:left="720" w:hanging="360"/>
+        <w:jc w:val="both"/>
+        <w:rPr>
+          <w:u w:val="none"/>
+        </w:rPr>
+      </w:pPr>
+      <w:r>
+        <w:rPr>
+          <w:rtl w:val="0"/>
+        </w:rPr>
+        <w:t xml:space="preserve">El documento de herramientas y tecnologías está bien pero falta detallar cómo y para qué específicamente se utiliza cada herramienta.</w:t>
+      </w:r>
+    </w:p>
+    <w:p>
+      <w:pPr>
+        <w:ind w:left="720" w:firstLine="0"/>
+        <w:jc w:val="both"/>
+        <w:rPr/>
+      </w:pPr>
+      <w:r>
+        <w:rPr>
+          <w:rtl w:val="0"/>
+        </w:rPr>
+      </w:r>
+    </w:p>
+    <w:p>
+      <w:pPr>
+        <w:numPr>
+          <w:ilvl w:val="0"/>
+          <w:numId w:val="2"/>
+        </w:numPr>
+        <w:ind w:left="720" w:hanging="360"/>
+        <w:jc w:val="both"/>
+        <w:rPr>
+          <w:u w:val="none"/>
+        </w:rPr>
+      </w:pPr>
+      <w:r>
+        <w:rPr>
+          <w:rtl w:val="0"/>
+        </w:rPr>
+        <w:t xml:space="preserve">La especificación de requerimientos no está mal pero hay bastantes cosas para corregir. Por ejemplo, las interfaces definidas no son claras ni están satisfactoriamente descritas. Y hay algunas cosas incompletas más.</w:t>
+      </w:r>
+    </w:p>
+    <w:p>
+      <w:pPr>
+        <w:ind w:left="720" w:firstLine="0"/>
+        <w:jc w:val="both"/>
+        <w:rPr/>
+      </w:pPr>
+      <w:r>
+        <w:rPr>
+          <w:rtl w:val="0"/>
+        </w:rPr>
+      </w:r>
+    </w:p>
+    <w:p>
+      <w:pPr>
+        <w:numPr>
+          <w:ilvl w:val="0"/>
+          <w:numId w:val="2"/>
+        </w:numPr>
+        <w:ind w:left="720" w:hanging="360"/>
+        <w:jc w:val="both"/>
+        <w:rPr>
+          <w:u w:val="none"/>
+        </w:rPr>
+      </w:pPr>
+      <w:r>
+        <w:rPr>
+          <w:rtl w:val="0"/>
+        </w:rPr>
+        <w:t xml:space="preserve">Karim quiere que integremos con toggl o algo así.</w:t>
+      </w:r>
+    </w:p>
+    <w:p>
+      <w:pPr>
+        <w:ind w:left="720" w:firstLine="0"/>
+        <w:jc w:val="both"/>
+        <w:rPr/>
+      </w:pPr>
+      <w:r>
+        <w:rPr>
+          <w:rtl w:val="0"/>
+        </w:rPr>
+      </w:r>
+    </w:p>
+    <w:p>
+      <w:pPr>
+        <w:numPr>
+          <w:ilvl w:val="0"/>
+          <w:numId w:val="2"/>
+        </w:numPr>
+        <w:ind w:left="720" w:hanging="360"/>
+        <w:jc w:val="both"/>
+        <w:rPr>
+          <w:u w:val="none"/>
+        </w:rPr>
+      </w:pPr>
+      <w:r>
+        <w:rPr>
+          <w:rtl w:val="0"/>
+        </w:rPr>
+        <w:t xml:space="preserve">Durante la presentación de la presentación hay que arrancar con el pie derecho, decir bien los nombres (recordar lo decir nombre completo) y tener bien claro lo que se va a decir.</w:t>
+      </w:r>
+    </w:p>
+    <w:p>
+      <w:pPr>
+        <w:ind w:left="720" w:firstLine="0"/>
+        <w:jc w:val="both"/>
+        <w:rPr/>
+      </w:pPr>
+      <w:r>
+        <w:rPr>
+          <w:rtl w:val="0"/>
+        </w:rPr>
+      </w:r>
+    </w:p>
+    <w:p>
+      <w:pPr>
+        <w:numPr>
+          <w:ilvl w:val="0"/>
+          <w:numId w:val="2"/>
+        </w:numPr>
+        <w:ind w:left="720" w:hanging="360"/>
+        <w:jc w:val="both"/>
+        <w:rPr>
+          <w:u w:val="none"/>
+        </w:rPr>
+      </w:pPr>
+      <w:r>
+        <w:rPr>
+          <w:rtl w:val="0"/>
+        </w:rPr>
+        <w:t xml:space="preserve">Cuando se presentan los riesgos, es importante que mostremos detalles del riesgo pero no es necesario leerlos, es suficiente con ponerlos a la vista. Enfocarse en los riesgos que causan preocupación y la manera en la que los manejamos.</w:t>
+      </w:r>
+    </w:p>
+    <w:p>
+      <w:pPr>
+        <w:ind w:left="720" w:firstLine="0"/>
+        <w:jc w:val="both"/>
+        <w:rPr/>
+      </w:pPr>
+      <w:r>
+        <w:rPr>
+          <w:rtl w:val="0"/>
+        </w:rPr>
+      </w:r>
+    </w:p>
+    <w:p>
+      <w:pPr>
+        <w:numPr>
+          <w:ilvl w:val="0"/>
+          <w:numId w:val="2"/>
+        </w:numPr>
+        <w:ind w:left="720" w:hanging="360"/>
+        <w:jc w:val="both"/>
+        <w:rPr>
+          <w:u w:val="none"/>
+        </w:rPr>
+      </w:pPr>
+      <w:r>
+        <w:rPr>
+          <w:rtl w:val="0"/>
+        </w:rPr>
+        <w:t xml:space="preserve">Importante. Los profes quieren disponer de un usuario administrador que pueda gestionar usuarios, gestionar proyectos, asignar usuarios a proyectos (o proyectos a usuarios, ver) y ver reportes (ver la situación de los proyectos).</w:t>
+      </w:r>
+    </w:p>
+    <w:p>
+      <w:pPr>
+        <w:ind w:left="720" w:firstLine="0"/>
+        <w:jc w:val="both"/>
+        <w:rPr/>
+      </w:pPr>
+      <w:r>
+        <w:rPr>
+          <w:rtl w:val="0"/>
+        </w:rPr>
+      </w:r>
+    </w:p>
+    <w:p>
+      <w:pPr>
+        <w:numPr>
+          <w:ilvl w:val="0"/>
+          <w:numId w:val="1"/>
+        </w:numPr>
+        <w:ind w:left="1440" w:hanging="360"/>
+        <w:jc w:val="both"/>
+        <w:rPr>
+          <w:u w:val="none"/>
+        </w:rPr>
+      </w:pPr>
+      <w:r>
+        <w:rPr>
+          <w:rtl w:val="0"/>
+        </w:rPr>
+        <w:t xml:space="preserve">Duración presentación: 16min</w:t>
+      </w:r>
+    </w:p>
+    <w:p>
+      <w:pPr>
+        <w:numPr>
+          <w:ilvl w:val="0"/>
+          <w:numId w:val="1"/>
+        </w:numPr>
+        <w:ind w:left="1440" w:hanging="360"/>
+        <w:jc w:val="both"/>
+        <w:rPr>
+          <w:u w:val="none"/>
+        </w:rPr>
+      </w:pPr>
+      <w:r>
+        <w:rPr>
+          <w:rtl w:val="0"/>
+        </w:rPr>
+        <w:t xml:space="preserve">Duración devolución: 29min</w:t>
+      </w:r>
+    </w:p>
+    <w:p>
+      <w:pPr>
+        <w:numPr>
+          <w:ilvl w:val="0"/>
+          <w:numId w:val="1"/>
+        </w:numPr>
+        <w:ind w:left="1440" w:hanging="360"/>
+        <w:jc w:val="both"/>
+        <w:rPr>
+          <w:u w:val="none"/>
+        </w:rPr>
+      </w:pPr>
+      <w:r>
+        <w:rPr>
+          <w:rtl w:val="0"/>
+        </w:rPr>
+        <w:t xml:space="preserve">Duración total: 45min</w:t>
+      </w:r>
+    </w:p>
+    <w:p>
+      <w:pPr>
+        <w:jc w:val="both"/>
+        <w:rPr/>
+      </w:pPr>
+      <w:r>
+        <w:rPr>
+          <w:rtl w:val="0"/>
+        </w:rPr>
+      </w:r>
+    </w:p>
+    <w:p>
+      <w:pPr>
+        <w:jc w:val="both"/>
+        <w:rPr/>
+      </w:pPr>
+      <w:r>
+        <w:rPr>
+          <w:rtl w:val="0"/>
+        </w:rPr>
         <w:t xml:space="preserve">16/09/25 Presentación 08</w:t>
       </w:r>
     </w:p>
@@ -18,7 +462,7 @@
       <w:pPr>
         <w:numPr>
           <w:ilvl w:val="0"/>
-          <w:numId w:val="2"/>
+          <w:numId w:val="4"/>
         </w:numPr>
         <w:ind w:left="720" w:hanging="360"/>
         <w:jc w:val="both"/>
@@ -49,7 +493,7 @@
       <w:pPr>
         <w:numPr>
           <w:ilvl w:val="0"/>
-          <w:numId w:val="2"/>
+          <w:numId w:val="4"/>
         </w:numPr>
         <w:ind w:left="720" w:hanging="360"/>
         <w:jc w:val="both"/>
@@ -80,7 +524,7 @@
       <w:pPr>
         <w:numPr>
           <w:ilvl w:val="0"/>
-          <w:numId w:val="2"/>
+          <w:numId w:val="4"/>
         </w:numPr>
         <w:ind w:left="720" w:hanging="360"/>
         <w:jc w:val="both"/>
@@ -111,7 +555,7 @@
       <w:pPr>
         <w:numPr>
           <w:ilvl w:val="0"/>
-          <w:numId w:val="2"/>
+          <w:numId w:val="4"/>
         </w:numPr>
         <w:ind w:left="720" w:hanging="360"/>
         <w:jc w:val="both"/>
@@ -142,7 +586,7 @@
       <w:pPr>
         <w:numPr>
           <w:ilvl w:val="0"/>
-          <w:numId w:val="2"/>
+          <w:numId w:val="4"/>
         </w:numPr>
         <w:ind w:left="720" w:hanging="360"/>
         <w:jc w:val="both"/>
@@ -173,7 +617,7 @@
       <w:pPr>
         <w:numPr>
           <w:ilvl w:val="0"/>
-          <w:numId w:val="2"/>
+          <w:numId w:val="4"/>
         </w:numPr>
         <w:ind w:left="720" w:hanging="360"/>
         <w:jc w:val="both"/>
@@ -204,7 +648,7 @@
       <w:pPr>
         <w:numPr>
           <w:ilvl w:val="0"/>
-          <w:numId w:val="2"/>
+          <w:numId w:val="4"/>
         </w:numPr>
         <w:ind w:left="720" w:hanging="360"/>
         <w:jc w:val="both"/>
@@ -235,7 +679,7 @@
       <w:pPr>
         <w:numPr>
           <w:ilvl w:val="0"/>
-          <w:numId w:val="2"/>
+          <w:numId w:val="4"/>
         </w:numPr>
         <w:ind w:left="720" w:hanging="360"/>
         <w:jc w:val="both"/>
@@ -266,7 +710,7 @@
       <w:pPr>
         <w:numPr>
           <w:ilvl w:val="0"/>
-          <w:numId w:val="2"/>
+          <w:numId w:val="4"/>
         </w:numPr>
         <w:ind w:left="720" w:hanging="360"/>
         <w:jc w:val="both"/>
@@ -308,7 +752,7 @@
       <w:pPr>
         <w:numPr>
           <w:ilvl w:val="0"/>
-          <w:numId w:val="4"/>
+          <w:numId w:val="6"/>
         </w:numPr>
         <w:ind w:left="720" w:hanging="360"/>
         <w:jc w:val="both"/>
@@ -339,7 +783,7 @@
       <w:pPr>
         <w:numPr>
           <w:ilvl w:val="0"/>
-          <w:numId w:val="4"/>
+          <w:numId w:val="6"/>
         </w:numPr>
         <w:ind w:left="720" w:hanging="360"/>
         <w:jc w:val="both"/>
@@ -370,7 +814,7 @@
       <w:pPr>
         <w:numPr>
           <w:ilvl w:val="0"/>
-          <w:numId w:val="4"/>
+          <w:numId w:val="6"/>
         </w:numPr>
         <w:ind w:left="720" w:hanging="360"/>
         <w:jc w:val="both"/>
@@ -401,7 +845,7 @@
       <w:pPr>
         <w:numPr>
           <w:ilvl w:val="0"/>
-          <w:numId w:val="4"/>
+          <w:numId w:val="6"/>
         </w:numPr>
         <w:ind w:left="720" w:hanging="360"/>
         <w:jc w:val="both"/>
@@ -432,7 +876,7 @@
       <w:pPr>
         <w:numPr>
           <w:ilvl w:val="0"/>
-          <w:numId w:val="4"/>
+          <w:numId w:val="6"/>
         </w:numPr>
         <w:ind w:left="720" w:hanging="360"/>
         <w:jc w:val="both"/>
@@ -463,7 +907,7 @@
       <w:pPr>
         <w:numPr>
           <w:ilvl w:val="0"/>
-          <w:numId w:val="4"/>
+          <w:numId w:val="6"/>
         </w:numPr>
         <w:ind w:left="720" w:hanging="360"/>
         <w:jc w:val="both"/>
@@ -494,7 +938,7 @@
       <w:pPr>
         <w:numPr>
           <w:ilvl w:val="0"/>
-          <w:numId w:val="4"/>
+          <w:numId w:val="6"/>
         </w:numPr>
         <w:ind w:left="720" w:hanging="360"/>
         <w:jc w:val="both"/>
@@ -525,7 +969,7 @@
       <w:pPr>
         <w:numPr>
           <w:ilvl w:val="0"/>
-          <w:numId w:val="4"/>
+          <w:numId w:val="6"/>
         </w:numPr>
         <w:ind w:left="720" w:hanging="360"/>
         <w:jc w:val="both"/>
@@ -556,7 +1000,7 @@
       <w:pPr>
         <w:numPr>
           <w:ilvl w:val="0"/>
-          <w:numId w:val="4"/>
+          <w:numId w:val="6"/>
         </w:numPr>
         <w:ind w:left="720" w:hanging="360"/>
         <w:jc w:val="both"/>
@@ -587,7 +1031,7 @@
       <w:pPr>
         <w:numPr>
           <w:ilvl w:val="0"/>
-          <w:numId w:val="4"/>
+          <w:numId w:val="6"/>
         </w:numPr>
         <w:ind w:left="720" w:hanging="360"/>
         <w:jc w:val="both"/>
@@ -618,7 +1062,7 @@
       <w:pPr>
         <w:numPr>
           <w:ilvl w:val="0"/>
-          <w:numId w:val="4"/>
+          <w:numId w:val="6"/>
         </w:numPr>
         <w:ind w:left="720" w:hanging="360"/>
         <w:jc w:val="both"/>
@@ -649,7 +1093,7 @@
       <w:pPr>
         <w:numPr>
           <w:ilvl w:val="0"/>
-          <w:numId w:val="4"/>
+          <w:numId w:val="6"/>
         </w:numPr>
         <w:ind w:left="720" w:hanging="360"/>
         <w:jc w:val="both"/>
@@ -680,7 +1124,7 @@
       <w:pPr>
         <w:numPr>
           <w:ilvl w:val="0"/>
-          <w:numId w:val="4"/>
+          <w:numId w:val="6"/>
         </w:numPr>
         <w:ind w:left="720" w:hanging="360"/>
         <w:jc w:val="both"/>
@@ -711,7 +1155,7 @@
       <w:pPr>
         <w:numPr>
           <w:ilvl w:val="0"/>
-          <w:numId w:val="4"/>
+          <w:numId w:val="6"/>
         </w:numPr>
         <w:ind w:left="720" w:hanging="360"/>
         <w:jc w:val="both"/>
@@ -742,7 +1186,7 @@
       <w:pPr>
         <w:numPr>
           <w:ilvl w:val="0"/>
-          <w:numId w:val="4"/>
+          <w:numId w:val="6"/>
         </w:numPr>
         <w:ind w:left="720" w:hanging="360"/>
         <w:jc w:val="both"/>
@@ -773,7 +1217,7 @@
       <w:pPr>
         <w:numPr>
           <w:ilvl w:val="0"/>
-          <w:numId w:val="4"/>
+          <w:numId w:val="6"/>
         </w:numPr>
         <w:ind w:left="720" w:hanging="360"/>
         <w:jc w:val="both"/>
@@ -826,7 +1270,7 @@
       <w:pPr>
         <w:numPr>
           <w:ilvl w:val="0"/>
-          <w:numId w:val="1"/>
+          <w:numId w:val="3"/>
         </w:numPr>
         <w:ind w:left="720" w:hanging="360"/>
         <w:jc w:val="both"/>
@@ -857,7 +1301,7 @@
       <w:pPr>
         <w:numPr>
           <w:ilvl w:val="0"/>
-          <w:numId w:val="1"/>
+          <w:numId w:val="3"/>
         </w:numPr>
         <w:ind w:left="720" w:hanging="360"/>
         <w:jc w:val="both"/>
@@ -888,7 +1332,7 @@
       <w:pPr>
         <w:numPr>
           <w:ilvl w:val="0"/>
-          <w:numId w:val="1"/>
+          <w:numId w:val="3"/>
         </w:numPr>
         <w:ind w:left="720" w:hanging="360"/>
         <w:jc w:val="both"/>
@@ -919,7 +1363,7 @@
       <w:pPr>
         <w:numPr>
           <w:ilvl w:val="0"/>
-          <w:numId w:val="1"/>
+          <w:numId w:val="3"/>
         </w:numPr>
         <w:ind w:left="720" w:hanging="360"/>
         <w:jc w:val="both"/>
@@ -950,7 +1394,7 @@
       <w:pPr>
         <w:numPr>
           <w:ilvl w:val="0"/>
-          <w:numId w:val="1"/>
+          <w:numId w:val="3"/>
         </w:numPr>
         <w:ind w:left="720" w:hanging="360"/>
         <w:jc w:val="both"/>
@@ -981,7 +1425,7 @@
       <w:pPr>
         <w:numPr>
           <w:ilvl w:val="0"/>
-          <w:numId w:val="1"/>
+          <w:numId w:val="3"/>
         </w:numPr>
         <w:ind w:left="720" w:hanging="360"/>
         <w:jc w:val="both"/>
@@ -1034,7 +1478,7 @@
       <w:pPr>
         <w:numPr>
           <w:ilvl w:val="0"/>
-          <w:numId w:val="5"/>
+          <w:numId w:val="7"/>
         </w:numPr>
         <w:ind w:left="720" w:hanging="360"/>
         <w:jc w:val="both"/>
@@ -1065,7 +1509,7 @@
       <w:pPr>
         <w:numPr>
           <w:ilvl w:val="0"/>
-          <w:numId w:val="5"/>
+          <w:numId w:val="7"/>
         </w:numPr>
         <w:ind w:left="720" w:hanging="360"/>
         <w:jc w:val="both"/>
@@ -1096,7 +1540,7 @@
       <w:pPr>
         <w:numPr>
           <w:ilvl w:val="0"/>
-          <w:numId w:val="5"/>
+          <w:numId w:val="7"/>
         </w:numPr>
         <w:ind w:left="720" w:hanging="360"/>
         <w:jc w:val="both"/>
@@ -1127,7 +1571,7 @@
       <w:pPr>
         <w:numPr>
           <w:ilvl w:val="0"/>
-          <w:numId w:val="5"/>
+          <w:numId w:val="7"/>
         </w:numPr>
         <w:ind w:left="720" w:hanging="360"/>
         <w:jc w:val="both"/>
@@ -1158,7 +1602,7 @@
       <w:pPr>
         <w:numPr>
           <w:ilvl w:val="0"/>
-          <w:numId w:val="5"/>
+          <w:numId w:val="7"/>
         </w:numPr>
         <w:ind w:left="720" w:hanging="360"/>
         <w:jc w:val="both"/>
@@ -1189,7 +1633,7 @@
       <w:pPr>
         <w:numPr>
           <w:ilvl w:val="0"/>
-          <w:numId w:val="5"/>
+          <w:numId w:val="7"/>
         </w:numPr>
         <w:ind w:left="720" w:hanging="360"/>
         <w:jc w:val="both"/>
@@ -1220,7 +1664,7 @@
       <w:pPr>
         <w:numPr>
           <w:ilvl w:val="0"/>
-          <w:numId w:val="5"/>
+          <w:numId w:val="7"/>
         </w:numPr>
         <w:ind w:left="720" w:hanging="360"/>
         <w:jc w:val="both"/>
@@ -1251,7 +1695,7 @@
       <w:pPr>
         <w:numPr>
           <w:ilvl w:val="0"/>
-          <w:numId w:val="5"/>
+          <w:numId w:val="7"/>
         </w:numPr>
         <w:ind w:left="720" w:hanging="360"/>
         <w:jc w:val="both"/>
@@ -1282,7 +1726,7 @@
       <w:pPr>
         <w:numPr>
           <w:ilvl w:val="0"/>
-          <w:numId w:val="5"/>
+          <w:numId w:val="7"/>
         </w:numPr>
         <w:ind w:left="720" w:hanging="360"/>
         <w:jc w:val="both"/>
@@ -1313,7 +1757,7 @@
       <w:pPr>
         <w:numPr>
           <w:ilvl w:val="0"/>
-          <w:numId w:val="5"/>
+          <w:numId w:val="7"/>
         </w:numPr>
         <w:ind w:left="720" w:hanging="360"/>
         <w:jc w:val="both"/>
@@ -1435,7 +1879,7 @@
       <w:pPr>
         <w:numPr>
           <w:ilvl w:val="0"/>
-          <w:numId w:val="6"/>
+          <w:numId w:val="8"/>
         </w:numPr>
         <w:ind w:left="720" w:hanging="360"/>
         <w:jc w:val="both"/>
@@ -1479,7 +1923,7 @@
       <w:pPr>
         <w:numPr>
           <w:ilvl w:val="0"/>
-          <w:numId w:val="6"/>
+          <w:numId w:val="8"/>
         </w:numPr>
         <w:ind w:left="720" w:hanging="360"/>
         <w:jc w:val="both"/>
@@ -1530,7 +1974,7 @@
       <w:pPr>
         <w:numPr>
           <w:ilvl w:val="0"/>
-          <w:numId w:val="6"/>
+          <w:numId w:val="8"/>
         </w:numPr>
         <w:ind w:left="720" w:hanging="360"/>
         <w:jc w:val="both"/>
@@ -1561,7 +2005,7 @@
       <w:pPr>
         <w:numPr>
           <w:ilvl w:val="0"/>
-          <w:numId w:val="6"/>
+          <w:numId w:val="8"/>
         </w:numPr>
         <w:ind w:left="720" w:hanging="360"/>
         <w:jc w:val="both"/>
@@ -1617,7 +2061,7 @@
       <w:pPr>
         <w:numPr>
           <w:ilvl w:val="0"/>
-          <w:numId w:val="6"/>
+          <w:numId w:val="8"/>
         </w:numPr>
         <w:ind w:left="720" w:hanging="360"/>
       </w:pPr>
@@ -1643,7 +2087,7 @@
       <w:pPr>
         <w:numPr>
           <w:ilvl w:val="0"/>
-          <w:numId w:val="6"/>
+          <w:numId w:val="8"/>
         </w:numPr>
         <w:ind w:left="720" w:hanging="360"/>
         <w:rPr>
@@ -1672,7 +2116,7 @@
       <w:pPr>
         <w:numPr>
           <w:ilvl w:val="0"/>
-          <w:numId w:val="6"/>
+          <w:numId w:val="8"/>
         </w:numPr>
         <w:ind w:left="720" w:hanging="360"/>
         <w:rPr>
@@ -1701,7 +2145,7 @@
       <w:pPr>
         <w:numPr>
           <w:ilvl w:val="0"/>
-          <w:numId w:val="6"/>
+          <w:numId w:val="8"/>
         </w:numPr>
         <w:ind w:left="720" w:hanging="360"/>
         <w:rPr>
@@ -1730,7 +2174,7 @@
       <w:pPr>
         <w:numPr>
           <w:ilvl w:val="0"/>
-          <w:numId w:val="6"/>
+          <w:numId w:val="8"/>
         </w:numPr>
         <w:ind w:left="720" w:hanging="360"/>
         <w:rPr>
@@ -1759,7 +2203,7 @@
       <w:pPr>
         <w:numPr>
           <w:ilvl w:val="0"/>
-          <w:numId w:val="6"/>
+          <w:numId w:val="8"/>
         </w:numPr>
         <w:ind w:left="720" w:hanging="360"/>
         <w:rPr>
@@ -1787,7 +2231,7 @@
       <w:pPr>
         <w:numPr>
           <w:ilvl w:val="0"/>
-          <w:numId w:val="3"/>
+          <w:numId w:val="5"/>
         </w:numPr>
         <w:ind w:left="720" w:hanging="360"/>
         <w:rPr>
@@ -1846,10 +2290,10 @@
     <w:lvl w:ilvl="0">
       <w:start w:val="1"/>
       <w:numFmt w:val="bullet"/>
-      <w:lvlText w:val="●"/>
-      <w:lvlJc w:val="left"/>
-      <w:pPr>
-        <w:ind w:left="720" w:hanging="360"/>
+      <w:lvlText w:val="-"/>
+      <w:lvlJc w:val="left"/>
+      <w:pPr>
+        <w:ind w:left="1440" w:hanging="360"/>
       </w:pPr>
       <w:rPr>
         <w:u w:val="none"/>
@@ -1858,10 +2302,10 @@
     <w:lvl w:ilvl="1">
       <w:start w:val="1"/>
       <w:numFmt w:val="bullet"/>
-      <w:lvlText w:val="○"/>
-      <w:lvlJc w:val="left"/>
-      <w:pPr>
-        <w:ind w:left="1440" w:hanging="360"/>
+      <w:lvlText w:val="-"/>
+      <w:lvlJc w:val="left"/>
+      <w:pPr>
+        <w:ind w:left="2160" w:hanging="360"/>
       </w:pPr>
       <w:rPr>
         <w:u w:val="none"/>
@@ -1870,10 +2314,10 @@
     <w:lvl w:ilvl="2">
       <w:start w:val="1"/>
       <w:numFmt w:val="bullet"/>
-      <w:lvlText w:val="■"/>
-      <w:lvlJc w:val="left"/>
-      <w:pPr>
-        <w:ind w:left="2160" w:hanging="360"/>
+      <w:lvlText w:val="-"/>
+      <w:lvlJc w:val="left"/>
+      <w:pPr>
+        <w:ind w:left="2880" w:hanging="360"/>
       </w:pPr>
       <w:rPr>
         <w:u w:val="none"/>
@@ -1882,10 +2326,10 @@
     <w:lvl w:ilvl="3">
       <w:start w:val="1"/>
       <w:numFmt w:val="bullet"/>
-      <w:lvlText w:val="●"/>
-      <w:lvlJc w:val="left"/>
-      <w:pPr>
-        <w:ind w:left="2880" w:hanging="360"/>
+      <w:lvlText w:val="-"/>
+      <w:lvlJc w:val="left"/>
+      <w:pPr>
+        <w:ind w:left="3600" w:hanging="360"/>
       </w:pPr>
       <w:rPr>
         <w:u w:val="none"/>
@@ -1894,10 +2338,10 @@
     <w:lvl w:ilvl="4">
       <w:start w:val="1"/>
       <w:numFmt w:val="bullet"/>
-      <w:lvlText w:val="○"/>
-      <w:lvlJc w:val="left"/>
-      <w:pPr>
-        <w:ind w:left="3600" w:hanging="360"/>
+      <w:lvlText w:val="-"/>
+      <w:lvlJc w:val="left"/>
+      <w:pPr>
+        <w:ind w:left="4320" w:hanging="360"/>
       </w:pPr>
       <w:rPr>
         <w:u w:val="none"/>
@@ -1906,10 +2350,10 @@
     <w:lvl w:ilvl="5">
       <w:start w:val="1"/>
       <w:numFmt w:val="bullet"/>
-      <w:lvlText w:val="■"/>
-      <w:lvlJc w:val="left"/>
-      <w:pPr>
-        <w:ind w:left="4320" w:hanging="360"/>
+      <w:lvlText w:val="-"/>
+      <w:lvlJc w:val="left"/>
+      <w:pPr>
+        <w:ind w:left="5040" w:hanging="360"/>
       </w:pPr>
       <w:rPr>
         <w:u w:val="none"/>
@@ -1918,10 +2362,10 @@
     <w:lvl w:ilvl="6">
       <w:start w:val="1"/>
       <w:numFmt w:val="bullet"/>
-      <w:lvlText w:val="●"/>
-      <w:lvlJc w:val="left"/>
-      <w:pPr>
-        <w:ind w:left="5040" w:hanging="360"/>
+      <w:lvlText w:val="-"/>
+      <w:lvlJc w:val="left"/>
+      <w:pPr>
+        <w:ind w:left="5760" w:hanging="360"/>
       </w:pPr>
       <w:rPr>
         <w:u w:val="none"/>
@@ -1930,10 +2374,10 @@
     <w:lvl w:ilvl="7">
       <w:start w:val="1"/>
       <w:numFmt w:val="bullet"/>
-      <w:lvlText w:val="○"/>
-      <w:lvlJc w:val="left"/>
-      <w:pPr>
-        <w:ind w:left="5760" w:hanging="360"/>
+      <w:lvlText w:val="-"/>
+      <w:lvlJc w:val="left"/>
+      <w:pPr>
+        <w:ind w:left="6480" w:hanging="360"/>
       </w:pPr>
       <w:rPr>
         <w:u w:val="none"/>
@@ -1942,10 +2386,10 @@
     <w:lvl w:ilvl="8">
       <w:start w:val="1"/>
       <w:numFmt w:val="bullet"/>
-      <w:lvlText w:val="■"/>
-      <w:lvlJc w:val="left"/>
-      <w:pPr>
-        <w:ind w:left="6480" w:hanging="360"/>
+      <w:lvlText w:val="-"/>
+      <w:lvlJc w:val="left"/>
+      <w:pPr>
+        <w:ind w:left="7200" w:hanging="360"/>
       </w:pPr>
       <w:rPr>
         <w:u w:val="none"/>
@@ -2393,6 +2837,226 @@
     </w:lvl>
   </w:abstractNum>
   <w:abstractNum w:abstractNumId="6">
+    <w:lvl w:ilvl="0">
+      <w:start w:val="1"/>
+      <w:numFmt w:val="bullet"/>
+      <w:lvlText w:val="●"/>
+      <w:lvlJc w:val="left"/>
+      <w:pPr>
+        <w:ind w:left="720" w:hanging="360"/>
+      </w:pPr>
+      <w:rPr>
+        <w:u w:val="none"/>
+      </w:rPr>
+    </w:lvl>
+    <w:lvl w:ilvl="1">
+      <w:start w:val="1"/>
+      <w:numFmt w:val="bullet"/>
+      <w:lvlText w:val="○"/>
+      <w:lvlJc w:val="left"/>
+      <w:pPr>
+        <w:ind w:left="1440" w:hanging="360"/>
+      </w:pPr>
+      <w:rPr>
+        <w:u w:val="none"/>
+      </w:rPr>
+    </w:lvl>
+    <w:lvl w:ilvl="2">
+      <w:start w:val="1"/>
+      <w:numFmt w:val="bullet"/>
+      <w:lvlText w:val="■"/>
+      <w:lvlJc w:val="left"/>
+      <w:pPr>
+        <w:ind w:left="2160" w:hanging="360"/>
+      </w:pPr>
+      <w:rPr>
+        <w:u w:val="none"/>
+      </w:rPr>
+    </w:lvl>
+    <w:lvl w:ilvl="3">
+      <w:start w:val="1"/>
+      <w:numFmt w:val="bullet"/>
+      <w:lvlText w:val="●"/>
+      <w:lvlJc w:val="left"/>
+      <w:pPr>
+        <w:ind w:left="2880" w:hanging="360"/>
+      </w:pPr>
+      <w:rPr>
+        <w:u w:val="none"/>
+      </w:rPr>
+    </w:lvl>
+    <w:lvl w:ilvl="4">
+      <w:start w:val="1"/>
+      <w:numFmt w:val="bullet"/>
+      <w:lvlText w:val="○"/>
+      <w:lvlJc w:val="left"/>
+      <w:pPr>
+        <w:ind w:left="3600" w:hanging="360"/>
+      </w:pPr>
+      <w:rPr>
+        <w:u w:val="none"/>
+      </w:rPr>
+    </w:lvl>
+    <w:lvl w:ilvl="5">
+      <w:start w:val="1"/>
+      <w:numFmt w:val="bullet"/>
+      <w:lvlText w:val="■"/>
+      <w:lvlJc w:val="left"/>
+      <w:pPr>
+        <w:ind w:left="4320" w:hanging="360"/>
+      </w:pPr>
+      <w:rPr>
+        <w:u w:val="none"/>
+      </w:rPr>
+    </w:lvl>
+    <w:lvl w:ilvl="6">
+      <w:start w:val="1"/>
+      <w:numFmt w:val="bullet"/>
+      <w:lvlText w:val="●"/>
+      <w:lvlJc w:val="left"/>
+      <w:pPr>
+        <w:ind w:left="5040" w:hanging="360"/>
+      </w:pPr>
+      <w:rPr>
+        <w:u w:val="none"/>
+      </w:rPr>
+    </w:lvl>
+    <w:lvl w:ilvl="7">
+      <w:start w:val="1"/>
+      <w:numFmt w:val="bullet"/>
+      <w:lvlText w:val="○"/>
+      <w:lvlJc w:val="left"/>
+      <w:pPr>
+        <w:ind w:left="5760" w:hanging="360"/>
+      </w:pPr>
+      <w:rPr>
+        <w:u w:val="none"/>
+      </w:rPr>
+    </w:lvl>
+    <w:lvl w:ilvl="8">
+      <w:start w:val="1"/>
+      <w:numFmt w:val="bullet"/>
+      <w:lvlText w:val="■"/>
+      <w:lvlJc w:val="left"/>
+      <w:pPr>
+        <w:ind w:left="6480" w:hanging="360"/>
+      </w:pPr>
+      <w:rPr>
+        <w:u w:val="none"/>
+      </w:rPr>
+    </w:lvl>
+  </w:abstractNum>
+  <w:abstractNum w:abstractNumId="7">
+    <w:lvl w:ilvl="0">
+      <w:start w:val="1"/>
+      <w:numFmt w:val="bullet"/>
+      <w:lvlText w:val="●"/>
+      <w:lvlJc w:val="left"/>
+      <w:pPr>
+        <w:ind w:left="720" w:hanging="360"/>
+      </w:pPr>
+      <w:rPr>
+        <w:u w:val="none"/>
+      </w:rPr>
+    </w:lvl>
+    <w:lvl w:ilvl="1">
+      <w:start w:val="1"/>
+      <w:numFmt w:val="bullet"/>
+      <w:lvlText w:val="○"/>
+      <w:lvlJc w:val="left"/>
+      <w:pPr>
+        <w:ind w:left="1440" w:hanging="360"/>
+      </w:pPr>
+      <w:rPr>
+        <w:u w:val="none"/>
+      </w:rPr>
+    </w:lvl>
+    <w:lvl w:ilvl="2">
+      <w:start w:val="1"/>
+      <w:numFmt w:val="bullet"/>
+      <w:lvlText w:val="■"/>
+      <w:lvlJc w:val="left"/>
+      <w:pPr>
+        <w:ind w:left="2160" w:hanging="360"/>
+      </w:pPr>
+      <w:rPr>
+        <w:u w:val="none"/>
+      </w:rPr>
+    </w:lvl>
+    <w:lvl w:ilvl="3">
+      <w:start w:val="1"/>
+      <w:numFmt w:val="bullet"/>
+      <w:lvlText w:val="●"/>
+      <w:lvlJc w:val="left"/>
+      <w:pPr>
+        <w:ind w:left="2880" w:hanging="360"/>
+      </w:pPr>
+      <w:rPr>
+        <w:u w:val="none"/>
+      </w:rPr>
+    </w:lvl>
+    <w:lvl w:ilvl="4">
+      <w:start w:val="1"/>
+      <w:numFmt w:val="bullet"/>
+      <w:lvlText w:val="○"/>
+      <w:lvlJc w:val="left"/>
+      <w:pPr>
+        <w:ind w:left="3600" w:hanging="360"/>
+      </w:pPr>
+      <w:rPr>
+        <w:u w:val="none"/>
+      </w:rPr>
+    </w:lvl>
+    <w:lvl w:ilvl="5">
+      <w:start w:val="1"/>
+      <w:numFmt w:val="bullet"/>
+      <w:lvlText w:val="■"/>
+      <w:lvlJc w:val="left"/>
+      <w:pPr>
+        <w:ind w:left="4320" w:hanging="360"/>
+      </w:pPr>
+      <w:rPr>
+        <w:u w:val="none"/>
+      </w:rPr>
+    </w:lvl>
+    <w:lvl w:ilvl="6">
+      <w:start w:val="1"/>
+      <w:numFmt w:val="bullet"/>
+      <w:lvlText w:val="●"/>
+      <w:lvlJc w:val="left"/>
+      <w:pPr>
+        <w:ind w:left="5040" w:hanging="360"/>
+      </w:pPr>
+      <w:rPr>
+        <w:u w:val="none"/>
+      </w:rPr>
+    </w:lvl>
+    <w:lvl w:ilvl="7">
+      <w:start w:val="1"/>
+      <w:numFmt w:val="bullet"/>
+      <w:lvlText w:val="○"/>
+      <w:lvlJc w:val="left"/>
+      <w:pPr>
+        <w:ind w:left="5760" w:hanging="360"/>
+      </w:pPr>
+      <w:rPr>
+        <w:u w:val="none"/>
+      </w:rPr>
+    </w:lvl>
+    <w:lvl w:ilvl="8">
+      <w:start w:val="1"/>
+      <w:numFmt w:val="bullet"/>
+      <w:lvlText w:val="■"/>
+      <w:lvlJc w:val="left"/>
+      <w:pPr>
+        <w:ind w:left="6480" w:hanging="360"/>
+      </w:pPr>
+      <w:rPr>
+        <w:u w:val="none"/>
+      </w:rPr>
+    </w:lvl>
+  </w:abstractNum>
+  <w:abstractNum w:abstractNumId="8">
     <w:lvl w:ilvl="0">
       <w:start w:val="1"/>
       <w:numFmt w:val="bullet"/>
@@ -2519,6 +3183,12 @@
   </w:num>
   <w:num w:numId="6">
     <w:abstractNumId w:val="6"/>
+  </w:num>
+  <w:num w:numId="7">
+    <w:abstractNumId w:val="7"/>
+  </w:num>
+  <w:num w:numId="8">
+    <w:abstractNumId w:val="8"/>
   </w:num>
 </w:numbering>
 </file>

</xml_diff>